<commit_message>
facturas seguir tocanbdo informe
</commit_message>
<xml_diff>
--- a/Memoria/memoria.docx
+++ b/Memoria/memoria.docx
@@ -3856,7 +3856,7 @@
               <w:noProof/>
             </w:rPr>
             <w:drawing>
-              <wp:anchor distT="0" distB="0" distL="114300" distR="114300" simplePos="0" relativeHeight="251664384" behindDoc="1" locked="0" layoutInCell="1" allowOverlap="1" wp14:anchorId="6A391AE8" wp14:editId="31F81231">
+              <wp:anchor distT="0" distB="0" distL="114300" distR="114300" simplePos="0" relativeHeight="251664384" behindDoc="1" locked="0" layoutInCell="1" allowOverlap="1" wp14:anchorId="6A391AE8" wp14:editId="22B2AF38">
                 <wp:simplePos x="0" y="0"/>
                 <wp:positionH relativeFrom="column">
                   <wp:posOffset>-334645</wp:posOffset>
@@ -7366,15 +7366,81 @@
     </w:p>
     <w:p>
       <w:pPr>
-        <w:jc w:val="both"/>
-        <w:rPr>
-          <w:u w:val="single"/>
-        </w:rPr>
-      </w:pPr>
+        <w:pStyle w:val="Ttulo1"/>
+      </w:pPr>
+      <w:r>
+        <w:lastRenderedPageBreak/>
+        <w:t xml:space="preserve">Spring 4 </w:t>
+      </w:r>
+    </w:p>
+    <w:p>
+      <w:pPr>
+        <w:pStyle w:val="Ttulo1"/>
+      </w:pPr>
+    </w:p>
+    <w:p>
+      <w:pPr>
+        <w:pStyle w:val="Ttulo2"/>
+      </w:pPr>
+      <w:r>
+        <w:t xml:space="preserve">Auditoría de fechas </w:t>
+      </w:r>
+    </w:p>
+    <w:p>
+      <w:r>
+        <w:t xml:space="preserve">Añado columna fecha para el pedido, y hacer búsqueda de pedidos de ese </w:t>
+      </w:r>
+      <w:proofErr w:type="spellStart"/>
+      <w:r>
+        <w:t>dia</w:t>
+      </w:r>
+      <w:proofErr w:type="spellEnd"/>
+      <w:r>
+        <w:t xml:space="preserve">. </w:t>
+      </w:r>
+    </w:p>
+    <w:p>
+      <w:r>
+        <w:drawing>
+          <wp:inline distT="0" distB="0" distL="0" distR="0" wp14:anchorId="5251B02F" wp14:editId="22E0E447">
+            <wp:extent cx="5249008" cy="504895"/>
+            <wp:effectExtent l="0" t="0" r="8890" b="9525"/>
+            <wp:docPr id="119494231" name="Imagen 1"/>
+            <wp:cNvGraphicFramePr>
+              <a:graphicFrameLocks xmlns:a="http://schemas.openxmlformats.org/drawingml/2006/main" noChangeAspect="1"/>
+            </wp:cNvGraphicFramePr>
+            <a:graphic xmlns:a="http://schemas.openxmlformats.org/drawingml/2006/main">
+              <a:graphicData uri="http://schemas.openxmlformats.org/drawingml/2006/picture">
+                <pic:pic xmlns:pic="http://schemas.openxmlformats.org/drawingml/2006/picture">
+                  <pic:nvPicPr>
+                    <pic:cNvPr id="119494231" name=""/>
+                    <pic:cNvPicPr/>
+                  </pic:nvPicPr>
+                  <pic:blipFill>
+                    <a:blip r:embed="rId28"/>
+                    <a:stretch>
+                      <a:fillRect/>
+                    </a:stretch>
+                  </pic:blipFill>
+                  <pic:spPr>
+                    <a:xfrm>
+                      <a:off x="0" y="0"/>
+                      <a:ext cx="5249008" cy="504895"/>
+                    </a:xfrm>
+                    <a:prstGeom prst="rect">
+                      <a:avLst/>
+                    </a:prstGeom>
+                  </pic:spPr>
+                </pic:pic>
+              </a:graphicData>
+            </a:graphic>
+          </wp:inline>
+        </w:drawing>
+      </w:r>
     </w:p>
     <w:sectPr>
-      <w:headerReference w:type="default" r:id="rId28"/>
-      <w:footerReference w:type="default" r:id="rId29"/>
+      <w:headerReference w:type="default" r:id="rId29"/>
+      <w:footerReference w:type="default" r:id="rId30"/>
       <w:pgSz w:w="11906" w:h="16838"/>
       <w:pgMar w:top="1417" w:right="1701" w:bottom="1417" w:left="1701" w:header="708" w:footer="159" w:gutter="0"/>
       <w:pgNumType w:start="0"/>

</xml_diff>

<commit_message>
Seguiimos con memoria, ya hemos terminado el trabajo
</commit_message>
<xml_diff>
--- a/Memoria/memoria.docx
+++ b/Memoria/memoria.docx
@@ -5529,9 +5529,6 @@
     <w:p/>
     <w:p/>
     <w:p/>
-    <w:p/>
-    <w:p/>
-    <w:p/>
     <w:p>
       <w:pPr>
         <w:pStyle w:val="Ttulo"/>
@@ -5551,6 +5548,7 @@
           <w:rFonts w:ascii="Arial" w:hAnsi="Arial" w:cs="Arial"/>
           <w:color w:val="70AD47" w:themeColor="accent6"/>
         </w:rPr>
+        <w:lastRenderedPageBreak/>
         <w:t>Primer Sprint</w:t>
       </w:r>
       <w:bookmarkEnd w:id="0"/>
@@ -5682,7 +5680,6 @@
           <w:noProof/>
           <w:color w:val="70AD47" w:themeColor="accent6"/>
         </w:rPr>
-        <w:lastRenderedPageBreak/>
         <w:drawing>
           <wp:anchor distT="0" distB="0" distL="114300" distR="114300" simplePos="0" relativeHeight="251666432" behindDoc="1" locked="0" layoutInCell="1" allowOverlap="1" wp14:anchorId="3EADA7B0" wp14:editId="0266FEDD">
             <wp:simplePos x="0" y="0"/>
@@ -5821,7 +5818,27 @@
           <w:lang w:eastAsia="es-ES"/>
           <w14:ligatures w14:val="none"/>
         </w:rPr>
-        <w:t>Los archivos principales que conectan con la base de datos se encuentran en la carpeta raíz, al igual que los estilos del index (inicio de sesión) y el archivo que utilizo para validar la sesión.</w:t>
+        <w:t xml:space="preserve">Los archivos principales que conectan con la base de datos se encuentran en la carpeta raíz, al igual que los estilos del </w:t>
+      </w:r>
+      <w:proofErr w:type="spellStart"/>
+      <w:r>
+        <w:rPr>
+          <w:rFonts w:ascii="Arial" w:eastAsia="Times New Roman" w:hAnsi="Arial" w:cs="Arial"/>
+          <w:kern w:val="0"/>
+          <w:lang w:eastAsia="es-ES"/>
+          <w14:ligatures w14:val="none"/>
+        </w:rPr>
+        <w:t>index</w:t>
+      </w:r>
+      <w:proofErr w:type="spellEnd"/>
+      <w:r>
+        <w:rPr>
+          <w:rFonts w:ascii="Arial" w:eastAsia="Times New Roman" w:hAnsi="Arial" w:cs="Arial"/>
+          <w:kern w:val="0"/>
+          <w:lang w:eastAsia="es-ES"/>
+          <w14:ligatures w14:val="none"/>
+        </w:rPr>
+        <w:t xml:space="preserve"> (inicio de sesión) y el archivo que utilizo para validar la sesión.</w:t>
       </w:r>
     </w:p>
     <w:p>
@@ -5878,6 +5895,7 @@
           <w:rFonts w:ascii="Arial" w:hAnsi="Arial" w:cs="Arial"/>
           <w:color w:val="70AD47" w:themeColor="accent6"/>
         </w:rPr>
+        <w:lastRenderedPageBreak/>
         <w:t>Inicio de sesión</w:t>
       </w:r>
       <w:r>
@@ -5900,7 +5918,21 @@
         <w:rPr>
           <w:rFonts w:ascii="Arial" w:hAnsi="Arial" w:cs="Arial"/>
         </w:rPr>
-        <w:t xml:space="preserve">Previamente insertado el primer camarero (admin), comprobamos que el usuario que intenta acceder se encuentre en la base de datos. </w:t>
+        <w:t>Previamente insertado el primer camarero (</w:t>
+      </w:r>
+      <w:proofErr w:type="spellStart"/>
+      <w:r>
+        <w:rPr>
+          <w:rFonts w:ascii="Arial" w:hAnsi="Arial" w:cs="Arial"/>
+        </w:rPr>
+        <w:t>admin</w:t>
+      </w:r>
+      <w:proofErr w:type="spellEnd"/>
+      <w:r>
+        <w:rPr>
+          <w:rFonts w:ascii="Arial" w:hAnsi="Arial" w:cs="Arial"/>
+        </w:rPr>
+        <w:t xml:space="preserve">), comprobamos que el usuario que intenta acceder se encuentre en la base de datos. </w:t>
       </w:r>
     </w:p>
     <w:p>
@@ -6066,6 +6098,7 @@
           <w:rFonts w:ascii="Arial" w:hAnsi="Arial" w:cs="Arial"/>
           <w:noProof/>
         </w:rPr>
+        <w:lastRenderedPageBreak/>
         <w:drawing>
           <wp:anchor distT="0" distB="0" distL="114300" distR="114300" simplePos="0" relativeHeight="251668480" behindDoc="0" locked="0" layoutInCell="1" allowOverlap="1" wp14:anchorId="0E224E42" wp14:editId="65961BF9">
             <wp:simplePos x="0" y="0"/>
@@ -6255,7 +6288,6 @@
           <w:rFonts w:ascii="Arial" w:hAnsi="Arial" w:cs="Arial"/>
           <w:noProof/>
         </w:rPr>
-        <w:lastRenderedPageBreak/>
         <w:drawing>
           <wp:anchor distT="0" distB="0" distL="114300" distR="114300" simplePos="0" relativeHeight="251669504" behindDoc="0" locked="0" layoutInCell="1" allowOverlap="1" wp14:anchorId="28320F1F" wp14:editId="72D0639A">
             <wp:simplePos x="0" y="0"/>
@@ -6368,14 +6400,6 @@
           <w:rFonts w:ascii="Arial" w:hAnsi="Arial" w:cs="Arial"/>
         </w:rPr>
       </w:pPr>
-    </w:p>
-    <w:p>
-      <w:pPr>
-        <w:jc w:val="both"/>
-        <w:rPr>
-          <w:rFonts w:ascii="Arial" w:hAnsi="Arial" w:cs="Arial"/>
-        </w:rPr>
-      </w:pPr>
       <w:r>
         <w:rPr>
           <w:rFonts w:ascii="Arial" w:hAnsi="Arial" w:cs="Arial"/>
@@ -6437,49 +6461,57 @@
     </w:p>
     <w:p>
       <w:pPr>
+        <w:jc w:val="both"/>
+        <w:rPr>
+          <w:rFonts w:ascii="Arial" w:hAnsi="Arial" w:cs="Arial"/>
+        </w:rPr>
+      </w:pPr>
+    </w:p>
+    <w:p>
+      <w:pPr>
+        <w:jc w:val="both"/>
+        <w:rPr>
+          <w:rFonts w:ascii="Arial" w:hAnsi="Arial" w:cs="Arial"/>
+        </w:rPr>
+      </w:pPr>
+    </w:p>
+    <w:p>
+      <w:pPr>
+        <w:jc w:val="both"/>
+        <w:rPr>
+          <w:rFonts w:ascii="Arial" w:hAnsi="Arial" w:cs="Arial"/>
+        </w:rPr>
+      </w:pPr>
+    </w:p>
+    <w:p>
+      <w:pPr>
+        <w:pStyle w:val="Ttulo1"/>
+        <w:rPr>
+          <w:rFonts w:ascii="Arial" w:hAnsi="Arial" w:cs="Arial"/>
+          <w:color w:val="70AD47" w:themeColor="accent6"/>
+        </w:rPr>
+      </w:pPr>
+      <w:bookmarkStart w:id="5" w:name="_Toc183084911"/>
+      <w:r>
+        <w:rPr>
+          <w:rFonts w:ascii="Arial" w:hAnsi="Arial" w:cs="Arial"/>
+          <w:color w:val="70AD47" w:themeColor="accent6"/>
+        </w:rPr>
+        <w:lastRenderedPageBreak/>
+        <w:t>Spring 2</w:t>
+      </w:r>
+      <w:bookmarkEnd w:id="5"/>
+      <w:r>
+        <w:rPr>
+          <w:rFonts w:ascii="Arial" w:hAnsi="Arial" w:cs="Arial"/>
+          <w:color w:val="70AD47" w:themeColor="accent6"/>
+        </w:rPr>
+        <w:t xml:space="preserve"> </w:t>
+      </w:r>
+    </w:p>
+    <w:p>
+      <w:pPr>
         <w:pStyle w:val="Ttulo2"/>
-        <w:rPr>
-          <w:rFonts w:ascii="Arial" w:hAnsi="Arial" w:cs="Arial"/>
-          <w:color w:val="70AD47" w:themeColor="accent6"/>
-        </w:rPr>
-      </w:pPr>
-    </w:p>
-    <w:p>
-      <w:pPr>
-        <w:jc w:val="both"/>
-        <w:rPr>
-          <w:rFonts w:ascii="Arial" w:hAnsi="Arial" w:cs="Arial"/>
-        </w:rPr>
-      </w:pPr>
-    </w:p>
-    <w:p>
-      <w:pPr>
-        <w:pStyle w:val="Ttulo1"/>
-        <w:rPr>
-          <w:rFonts w:ascii="Arial" w:hAnsi="Arial" w:cs="Arial"/>
-          <w:color w:val="70AD47" w:themeColor="accent6"/>
-        </w:rPr>
-      </w:pPr>
-      <w:bookmarkStart w:id="5" w:name="_Toc183084911"/>
-      <w:r>
-        <w:rPr>
-          <w:rFonts w:ascii="Arial" w:hAnsi="Arial" w:cs="Arial"/>
-          <w:color w:val="70AD47" w:themeColor="accent6"/>
-        </w:rPr>
-        <w:t>Spring 2</w:t>
-      </w:r>
-      <w:bookmarkEnd w:id="5"/>
-      <w:r>
-        <w:rPr>
-          <w:rFonts w:ascii="Arial" w:hAnsi="Arial" w:cs="Arial"/>
-          <w:color w:val="70AD47" w:themeColor="accent6"/>
-        </w:rPr>
-        <w:t xml:space="preserve"> </w:t>
-      </w:r>
-    </w:p>
-    <w:p>
-      <w:pPr>
-        <w:pStyle w:val="Ttulo2"/>
       </w:pPr>
       <w:bookmarkStart w:id="6" w:name="_Toc183084912"/>
       <w:r>
@@ -6513,8 +6545,24 @@
         <w:rPr>
           <w:rFonts w:ascii="Arial" w:hAnsi="Arial" w:cs="Arial"/>
         </w:rPr>
-        <w:t>Archivo salón.php :</w:t>
-      </w:r>
+        <w:t xml:space="preserve">Archivo </w:t>
+      </w:r>
+      <w:proofErr w:type="spellStart"/>
+      <w:proofErr w:type="gramStart"/>
+      <w:r>
+        <w:rPr>
+          <w:rFonts w:ascii="Arial" w:hAnsi="Arial" w:cs="Arial"/>
+        </w:rPr>
+        <w:t>salón.php</w:t>
+      </w:r>
+      <w:proofErr w:type="spellEnd"/>
+      <w:r>
+        <w:rPr>
+          <w:rFonts w:ascii="Arial" w:hAnsi="Arial" w:cs="Arial"/>
+        </w:rPr>
+        <w:t xml:space="preserve"> :</w:t>
+      </w:r>
+      <w:proofErr w:type="gramEnd"/>
     </w:p>
     <w:p>
       <w:pPr>
@@ -6586,67 +6634,241 @@
           <w:rFonts w:ascii="Arial" w:hAnsi="Arial" w:cs="Arial"/>
         </w:rPr>
       </w:pPr>
-      <w:r>
-        <w:rPr>
-          <w:rFonts w:ascii="Arial" w:hAnsi="Arial" w:cs="Arial"/>
+    </w:p>
+    <w:p>
+      <w:pPr>
+        <w:jc w:val="both"/>
+        <w:rPr>
+          <w:rFonts w:ascii="Arial" w:hAnsi="Arial" w:cs="Arial"/>
+        </w:rPr>
+      </w:pPr>
+    </w:p>
+    <w:p>
+      <w:pPr>
+        <w:jc w:val="both"/>
+        <w:rPr>
+          <w:rFonts w:ascii="Arial" w:hAnsi="Arial" w:cs="Arial"/>
+        </w:rPr>
+      </w:pPr>
+    </w:p>
+    <w:p>
+      <w:pPr>
+        <w:jc w:val="both"/>
+        <w:rPr>
+          <w:rFonts w:ascii="Arial" w:hAnsi="Arial" w:cs="Arial"/>
+        </w:rPr>
+      </w:pPr>
+    </w:p>
+    <w:p>
+      <w:pPr>
+        <w:jc w:val="both"/>
+        <w:rPr>
+          <w:rFonts w:ascii="Arial" w:hAnsi="Arial" w:cs="Arial"/>
+        </w:rPr>
+      </w:pPr>
+    </w:p>
+    <w:p>
+      <w:pPr>
+        <w:jc w:val="both"/>
+        <w:rPr>
+          <w:rFonts w:ascii="Arial" w:hAnsi="Arial" w:cs="Arial"/>
+        </w:rPr>
+      </w:pPr>
+    </w:p>
+    <w:p>
+      <w:pPr>
+        <w:jc w:val="both"/>
+        <w:rPr>
+          <w:rFonts w:ascii="Arial" w:hAnsi="Arial" w:cs="Arial"/>
+        </w:rPr>
+      </w:pPr>
+    </w:p>
+    <w:p>
+      <w:pPr>
+        <w:jc w:val="both"/>
+        <w:rPr>
+          <w:rFonts w:ascii="Arial" w:hAnsi="Arial" w:cs="Arial"/>
+        </w:rPr>
+      </w:pPr>
+      <w:r>
+        <w:rPr>
+          <w:rFonts w:ascii="Arial" w:hAnsi="Arial" w:cs="Arial"/>
+        </w:rPr>
+        <w:t xml:space="preserve">Mostramos las mesas que se encuentren en la base de datos, las que tengan estado 1 (ocupada) se mostrarán con una clase distinta, para que cambie el diseño y sea más fácil localizarlas en el salón. </w:t>
+      </w:r>
+    </w:p>
+    <w:p>
+      <w:pPr>
+        <w:pStyle w:val="Ttulo2"/>
+      </w:pPr>
+      <w:bookmarkStart w:id="7" w:name="_Toc183084913"/>
+      <w:r>
+        <w:t>Creación de pedidos</w:t>
+      </w:r>
+      <w:bookmarkEnd w:id="7"/>
+    </w:p>
+    <w:p>
+      <w:pPr>
+        <w:pStyle w:val="Ttulo3"/>
+        <w:rPr>
+          <w:u w:val="single"/>
+        </w:rPr>
+      </w:pPr>
+      <w:r>
+        <w:t xml:space="preserve">Intento fallido con </w:t>
+      </w:r>
+      <w:proofErr w:type="spellStart"/>
+      <w:r>
+        <w:t>Javascript</w:t>
+      </w:r>
+      <w:proofErr w:type="spellEnd"/>
+    </w:p>
+    <w:p>
+      <w:pPr>
+        <w:jc w:val="both"/>
+      </w:pPr>
+      <w:r>
+        <w:t xml:space="preserve">Aquí surge mi primer problema. La idea inicial era implementar parte de código </w:t>
+      </w:r>
+      <w:proofErr w:type="spellStart"/>
+      <w:r>
+        <w:t>javascript</w:t>
+      </w:r>
+      <w:proofErr w:type="spellEnd"/>
+      <w:r>
+        <w:t xml:space="preserve"> para hacer una “cesta” dinámica, sin recargar la página, puesto que sería un borrador antes de hacer la inserción del pedido. </w:t>
+      </w:r>
+    </w:p>
+    <w:p>
+      <w:pPr>
+        <w:pStyle w:val="Prrafodelista"/>
+        <w:numPr>
+          <w:ilvl w:val="0"/>
+          <w:numId w:val="15"/>
+        </w:numPr>
+        <w:jc w:val="both"/>
+      </w:pPr>
+      <w:r>
+        <w:t xml:space="preserve">Ventajas: no es necesario guardar la información en la base de datos, mejoraría el rendimiento en un programa pesado. </w:t>
+      </w:r>
+    </w:p>
+    <w:p>
+      <w:pPr>
+        <w:jc w:val="both"/>
+      </w:pPr>
+    </w:p>
+    <w:p>
+      <w:pPr>
+        <w:pStyle w:val="Prrafodelista"/>
+        <w:numPr>
+          <w:ilvl w:val="0"/>
+          <w:numId w:val="15"/>
+        </w:numPr>
+        <w:jc w:val="both"/>
+      </w:pPr>
+      <w:r>
+        <w:t xml:space="preserve">Problemática: la consulta de los productos almacenados debe ser transformada en un </w:t>
+      </w:r>
+      <w:proofErr w:type="spellStart"/>
+      <w:r>
+        <w:t>json</w:t>
+      </w:r>
+      <w:proofErr w:type="spellEnd"/>
+      <w:r>
+        <w:t xml:space="preserve">, mostrarla entre etiquetas </w:t>
+      </w:r>
+      <w:proofErr w:type="spellStart"/>
+      <w:r>
+        <w:t>php</w:t>
+      </w:r>
+      <w:proofErr w:type="spellEnd"/>
+      <w:r>
+        <w:t xml:space="preserve">, y transformarla una vez más para mostrarla en el carrito (y posteriormente debería ser tratada en formato </w:t>
+      </w:r>
+      <w:proofErr w:type="spellStart"/>
+      <w:r>
+        <w:t>php</w:t>
+      </w:r>
+      <w:proofErr w:type="spellEnd"/>
+      <w:r>
+        <w:t xml:space="preserve"> </w:t>
+      </w:r>
+      <w:r>
+        <w:t xml:space="preserve">para </w:t>
+      </w:r>
+      <w:r>
+        <w:t xml:space="preserve">la </w:t>
+      </w:r>
+      <w:r>
+        <w:t>inserción</w:t>
+      </w:r>
+      <w:r>
+        <w:t>).</w:t>
+      </w:r>
+    </w:p>
+    <w:p>
+      <w:pPr>
+        <w:jc w:val="both"/>
+      </w:pPr>
+      <w:r>
+        <w:t xml:space="preserve">Por lo tanto, descartamos la idea de usar </w:t>
+      </w:r>
+      <w:proofErr w:type="spellStart"/>
+      <w:r>
+        <w:t>Javascript</w:t>
+      </w:r>
+      <w:proofErr w:type="spellEnd"/>
+      <w:r>
+        <w:t xml:space="preserve">. </w:t>
+      </w:r>
+    </w:p>
+    <w:p>
+      <w:pPr>
+        <w:pStyle w:val="Ttulo3"/>
+      </w:pPr>
+      <w:r>
+        <w:t xml:space="preserve">Funcionalidad final </w:t>
+      </w:r>
+    </w:p>
+    <w:p>
+      <w:pPr>
+        <w:jc w:val="both"/>
+      </w:pPr>
+      <w:r>
+        <w:t xml:space="preserve">Una vez que entramos a la mesa, mostramos en un formulario la consulta de los productos. Los artículos que seleccionemos pasarán a </w:t>
+      </w:r>
+      <w:r>
+        <w:t>otro formulario (</w:t>
+      </w:r>
+      <w:proofErr w:type="spellStart"/>
+      <w:r>
+        <w:t>líneas_</w:t>
+      </w:r>
+      <w:r>
+        <w:t>carrito</w:t>
+      </w:r>
+      <w:proofErr w:type="spellEnd"/>
+      <w:r>
+        <w:t xml:space="preserve">). </w:t>
+      </w:r>
+    </w:p>
+    <w:p>
+      <w:pPr>
+        <w:jc w:val="both"/>
+      </w:pPr>
+      <w:r>
+        <w:rPr>
+          <w:noProof/>
         </w:rPr>
         <w:lastRenderedPageBreak/>
-        <w:t xml:space="preserve">Mostramos las mesas que se encuentren en la base de datos, las que tengan estado 1 (ocupada) se mostrarán con una clase distinta, para que cambie el diseño y sea más fácil localizarlas en el salón. </w:t>
-      </w:r>
-    </w:p>
-    <w:p>
-      <w:pPr>
-        <w:pStyle w:val="Ttulo2"/>
-      </w:pPr>
-      <w:bookmarkStart w:id="7" w:name="_Toc183084913"/>
-      <w:r>
-        <w:t>Creación de pedidos</w:t>
-      </w:r>
-      <w:bookmarkEnd w:id="7"/>
-    </w:p>
-    <w:p>
-      <w:pPr>
-        <w:pStyle w:val="Ttulo2"/>
-      </w:pPr>
-      <w:bookmarkStart w:id="8" w:name="_Toc183084914"/>
-      <w:r>
-        <w:t>EXPLICAMOS LO QUE QUERIAMOS HACER CON JAVASCRIPT, el carrito</w:t>
-      </w:r>
-      <w:r>
-        <w:rPr>
-          <w:u w:val="single"/>
-        </w:rPr>
-        <w:t>.</w:t>
-      </w:r>
-      <w:bookmarkEnd w:id="8"/>
-    </w:p>
-    <w:p>
-      <w:pPr>
-        <w:jc w:val="both"/>
-      </w:pPr>
-      <w:r>
-        <w:t xml:space="preserve">Una vez que entramos a la mesa, mostramos en un formulario la consulta de los productos. Los artículos que seleccionemos pasarán a </w:t>
-      </w:r>
-      <w:r>
-        <w:t xml:space="preserve">otro formulario (carrito). </w:t>
-      </w:r>
-    </w:p>
-    <w:p>
-      <w:pPr>
-        <w:jc w:val="both"/>
-      </w:pPr>
-      <w:r>
-        <w:rPr>
-          <w:noProof/>
-        </w:rPr>
         <w:drawing>
-          <wp:anchor distT="0" distB="0" distL="114300" distR="114300" simplePos="0" relativeHeight="251672576" behindDoc="0" locked="0" layoutInCell="1" allowOverlap="1" wp14:anchorId="199D62FD" wp14:editId="54A7B244">
+          <wp:anchor distT="0" distB="0" distL="114300" distR="114300" simplePos="0" relativeHeight="251672576" behindDoc="0" locked="0" layoutInCell="1" allowOverlap="1" wp14:anchorId="199D62FD" wp14:editId="25E66F85">
             <wp:simplePos x="0" y="0"/>
-            <wp:positionH relativeFrom="column">
-              <wp:posOffset>596265</wp:posOffset>
+            <wp:positionH relativeFrom="margin">
+              <wp:align>center</wp:align>
             </wp:positionH>
             <wp:positionV relativeFrom="paragraph">
-              <wp:posOffset>157480</wp:posOffset>
+              <wp:posOffset>2204</wp:posOffset>
             </wp:positionV>
             <wp:extent cx="4086225" cy="3378835"/>
             <wp:effectExtent l="0" t="0" r="9525" b="0"/>
@@ -6771,12 +6993,56 @@
           <w:rFonts w:ascii="Arial" w:hAnsi="Arial" w:cs="Arial"/>
         </w:rPr>
       </w:pPr>
-      <w:r>
-        <w:rPr>
-          <w:rFonts w:ascii="Arial" w:hAnsi="Arial" w:cs="Arial"/>
-        </w:rPr>
-        <w:t>En el mismo archivo (formCrearPedido), hay otro formulario que usamos a modo de carrito, donde nos llevamos el array de productos seleccionados (con el checkbox).</w:t>
-      </w:r>
+    </w:p>
+    <w:p>
+      <w:pPr>
+        <w:jc w:val="both"/>
+        <w:rPr>
+          <w:rFonts w:ascii="Arial" w:hAnsi="Arial" w:cs="Arial"/>
+        </w:rPr>
+      </w:pPr>
+      <w:r>
+        <w:rPr>
+          <w:rFonts w:ascii="Arial" w:hAnsi="Arial" w:cs="Arial"/>
+        </w:rPr>
+        <w:t>En el mismo archivo (</w:t>
+      </w:r>
+      <w:proofErr w:type="spellStart"/>
+      <w:r>
+        <w:rPr>
+          <w:rFonts w:ascii="Arial" w:hAnsi="Arial" w:cs="Arial"/>
+        </w:rPr>
+        <w:t>formCrearPedido</w:t>
+      </w:r>
+      <w:proofErr w:type="spellEnd"/>
+      <w:r>
+        <w:rPr>
+          <w:rFonts w:ascii="Arial" w:hAnsi="Arial" w:cs="Arial"/>
+        </w:rPr>
+        <w:t xml:space="preserve">), hay otro formulario que usamos a modo de carrito, donde nos llevamos el array de productos seleccionados (con el </w:t>
+      </w:r>
+      <w:proofErr w:type="spellStart"/>
+      <w:r>
+        <w:rPr>
+          <w:rFonts w:ascii="Arial" w:hAnsi="Arial" w:cs="Arial"/>
+        </w:rPr>
+        <w:t>checkbox</w:t>
+      </w:r>
+      <w:proofErr w:type="spellEnd"/>
+      <w:r>
+        <w:rPr>
+          <w:rFonts w:ascii="Arial" w:hAnsi="Arial" w:cs="Arial"/>
+        </w:rPr>
+        <w:t>).</w:t>
+      </w:r>
+    </w:p>
+    <w:p>
+      <w:pPr>
+        <w:jc w:val="both"/>
+        <w:rPr>
+          <w:rFonts w:ascii="Arial" w:hAnsi="Arial" w:cs="Arial"/>
+        </w:rPr>
+      </w:pPr>
     </w:p>
     <w:p>
       <w:pPr>
@@ -6834,45 +7100,106 @@
           <w:rFonts w:ascii="Arial" w:hAnsi="Arial" w:cs="Arial"/>
         </w:rPr>
       </w:pPr>
-      <w:r>
-        <w:rPr>
-          <w:rFonts w:ascii="Arial" w:hAnsi="Arial" w:cs="Arial"/>
-        </w:rPr>
+    </w:p>
+    <w:p>
+      <w:pPr>
+        <w:jc w:val="both"/>
+        <w:rPr>
+          <w:rFonts w:ascii="Arial" w:hAnsi="Arial" w:cs="Arial"/>
+        </w:rPr>
+      </w:pPr>
+      <w:r>
+        <w:rPr>
+          <w:rFonts w:ascii="Arial" w:hAnsi="Arial" w:cs="Arial"/>
+        </w:rPr>
+        <w:t xml:space="preserve">Este formulario es el que lleva a </w:t>
+      </w:r>
+      <w:proofErr w:type="spellStart"/>
+      <w:r>
+        <w:rPr>
+          <w:rFonts w:ascii="Arial" w:hAnsi="Arial" w:cs="Arial"/>
+        </w:rPr>
+        <w:t>crearPedido</w:t>
+      </w:r>
+      <w:proofErr w:type="spellEnd"/>
+      <w:r>
+        <w:rPr>
+          <w:rFonts w:ascii="Arial" w:hAnsi="Arial" w:cs="Arial"/>
+        </w:rPr>
+        <w:t xml:space="preserve">, donde finalmente se hace la inserción en </w:t>
+      </w:r>
+      <w:proofErr w:type="spellStart"/>
+      <w:r>
+        <w:rPr>
+          <w:rFonts w:ascii="Arial" w:hAnsi="Arial" w:cs="Arial"/>
+        </w:rPr>
+        <w:t>líneas_pedidos</w:t>
+      </w:r>
+      <w:proofErr w:type="spellEnd"/>
+      <w:r>
+        <w:rPr>
+          <w:rFonts w:ascii="Arial" w:hAnsi="Arial" w:cs="Arial"/>
+        </w:rPr>
+        <w:t xml:space="preserve">. Para ello he tenido que llevarme el id del pedido, de la mesa y de los artículos seleccionados. </w:t>
+      </w:r>
+      <w:r>
+        <w:rPr>
+          <w:rFonts w:ascii="Arial" w:hAnsi="Arial" w:cs="Arial"/>
+        </w:rPr>
+        <w:t xml:space="preserve">Todo ello en forma de array con cada uno de los elementos ordenados por su id. </w:t>
+      </w:r>
+    </w:p>
+    <w:p>
+      <w:pPr>
+        <w:jc w:val="both"/>
+        <w:rPr>
+          <w:rFonts w:ascii="Arial" w:hAnsi="Arial" w:cs="Arial"/>
+        </w:rPr>
+      </w:pPr>
+    </w:p>
+    <w:p>
+      <w:pPr>
+        <w:jc w:val="both"/>
+        <w:rPr>
+          <w:rFonts w:ascii="Arial" w:hAnsi="Arial" w:cs="Arial"/>
+        </w:rPr>
+      </w:pPr>
+    </w:p>
+    <w:p>
+      <w:pPr>
+        <w:jc w:val="both"/>
+        <w:rPr>
+          <w:rFonts w:ascii="Arial" w:hAnsi="Arial" w:cs="Arial"/>
+        </w:rPr>
+      </w:pPr>
+    </w:p>
+    <w:p>
+      <w:pPr>
+        <w:pStyle w:val="Ttulo3"/>
+      </w:pPr>
+      <w:r>
         <w:lastRenderedPageBreak/>
-        <w:t xml:space="preserve">Este formulario es el que lleva a crearPedido, donde finalmente se hace la inserción en líneas_pedidos. Para ello he tenido que llevarme el id del pedido, de la mesa y de los artículos seleccionados. </w:t>
-      </w:r>
-      <w:r>
-        <w:rPr>
-          <w:rFonts w:ascii="Arial" w:hAnsi="Arial" w:cs="Arial"/>
-        </w:rPr>
-        <w:t xml:space="preserve">Todo ello en forma de array con cada uno de los elementos ordenados por su id. </w:t>
-      </w:r>
-    </w:p>
-    <w:p>
-      <w:pPr>
-        <w:jc w:val="both"/>
-        <w:rPr>
-          <w:rFonts w:ascii="Arial" w:hAnsi="Arial" w:cs="Arial"/>
-        </w:rPr>
-      </w:pPr>
-    </w:p>
-    <w:p>
-      <w:pPr>
-        <w:jc w:val="both"/>
-        <w:rPr>
-          <w:rFonts w:ascii="Arial" w:hAnsi="Arial" w:cs="Arial"/>
-        </w:rPr>
-      </w:pPr>
-      <w:r>
-        <w:rPr>
-          <w:rFonts w:ascii="Arial" w:hAnsi="Arial" w:cs="Arial"/>
-          <w:noProof/>
-        </w:rPr>
+        <w:t>Crear Pedido</w:t>
+      </w:r>
+    </w:p>
+    <w:p>
+      <w:pPr>
+        <w:jc w:val="both"/>
+      </w:pPr>
+      <w:r>
+        <w:t xml:space="preserve">La cabecera del archivo contiene las variables más importantes con las que trabajamos: </w:t>
+      </w:r>
+    </w:p>
+    <w:p>
+      <w:pPr>
+        <w:jc w:val="both"/>
+      </w:pPr>
+      <w:r>
         <w:drawing>
-          <wp:inline distT="0" distB="0" distL="0" distR="0" wp14:anchorId="775E16A1" wp14:editId="1308D7E7">
-            <wp:extent cx="5400040" cy="1833245"/>
+          <wp:inline distT="0" distB="0" distL="0" distR="0" wp14:anchorId="6017EFDE" wp14:editId="1159F0F7">
+            <wp:extent cx="5096586" cy="1581371"/>
             <wp:effectExtent l="0" t="0" r="0" b="0"/>
-            <wp:docPr id="2128868219" name="Imagen 1"/>
+            <wp:docPr id="2143604239" name="Imagen 1"/>
             <wp:cNvGraphicFramePr>
               <a:graphicFrameLocks xmlns:a="http://schemas.openxmlformats.org/drawingml/2006/main" noChangeAspect="1"/>
             </wp:cNvGraphicFramePr>
@@ -6880,7 +7207,7 @@
               <a:graphicData uri="http://schemas.openxmlformats.org/drawingml/2006/picture">
                 <pic:pic xmlns:pic="http://schemas.openxmlformats.org/drawingml/2006/picture">
                   <pic:nvPicPr>
-                    <pic:cNvPr id="2128868219" name=""/>
+                    <pic:cNvPr id="2143604239" name=""/>
                     <pic:cNvPicPr/>
                   </pic:nvPicPr>
                   <pic:blipFill>
@@ -6892,7 +7219,7 @@
                   <pic:spPr>
                     <a:xfrm>
                       <a:off x="0" y="0"/>
-                      <a:ext cx="5400040" cy="1833245"/>
+                      <a:ext cx="5096586" cy="1581371"/>
                     </a:xfrm>
                     <a:prstGeom prst="rect">
                       <a:avLst/>
@@ -6908,40 +7235,519 @@
     <w:p>
       <w:pPr>
         <w:jc w:val="both"/>
-        <w:rPr>
-          <w:rFonts w:ascii="Arial" w:hAnsi="Arial" w:cs="Arial"/>
-        </w:rPr>
-      </w:pPr>
-      <w:r>
-        <w:rPr>
-          <w:rFonts w:ascii="Arial" w:hAnsi="Arial" w:cs="Arial"/>
-        </w:rPr>
-        <w:t xml:space="preserve">Tras crear el pedido y las líneas del pedido, el estado de la mesa pasa a ser ocupado. </w:t>
-      </w:r>
+      </w:pPr>
+      <w:r>
+        <w:t xml:space="preserve">Calculamos total del pedido para su posterior inserción: </w:t>
+      </w:r>
+    </w:p>
+    <w:p>
+      <w:pPr>
+        <w:jc w:val="both"/>
+      </w:pPr>
+      <w:r>
+        <w:drawing>
+          <wp:inline distT="0" distB="0" distL="0" distR="0" wp14:anchorId="301DB377" wp14:editId="5DC39F0A">
+            <wp:extent cx="5400040" cy="1407795"/>
+            <wp:effectExtent l="0" t="0" r="0" b="1905"/>
+            <wp:docPr id="825398065" name="Imagen 1"/>
+            <wp:cNvGraphicFramePr>
+              <a:graphicFrameLocks xmlns:a="http://schemas.openxmlformats.org/drawingml/2006/main" noChangeAspect="1"/>
+            </wp:cNvGraphicFramePr>
+            <a:graphic xmlns:a="http://schemas.openxmlformats.org/drawingml/2006/main">
+              <a:graphicData uri="http://schemas.openxmlformats.org/drawingml/2006/picture">
+                <pic:pic xmlns:pic="http://schemas.openxmlformats.org/drawingml/2006/picture">
+                  <pic:nvPicPr>
+                    <pic:cNvPr id="825398065" name=""/>
+                    <pic:cNvPicPr/>
+                  </pic:nvPicPr>
+                  <pic:blipFill>
+                    <a:blip r:embed="rId25"/>
+                    <a:stretch>
+                      <a:fillRect/>
+                    </a:stretch>
+                  </pic:blipFill>
+                  <pic:spPr>
+                    <a:xfrm>
+                      <a:off x="0" y="0"/>
+                      <a:ext cx="5400040" cy="1407795"/>
+                    </a:xfrm>
+                    <a:prstGeom prst="rect">
+                      <a:avLst/>
+                    </a:prstGeom>
+                  </pic:spPr>
+                </pic:pic>
+              </a:graphicData>
+            </a:graphic>
+          </wp:inline>
+        </w:drawing>
+      </w:r>
+    </w:p>
+    <w:p>
+      <w:pPr>
+        <w:jc w:val="both"/>
+      </w:pPr>
+      <w:r>
+        <w:drawing>
+          <wp:anchor distT="0" distB="0" distL="114300" distR="114300" simplePos="0" relativeHeight="251676672" behindDoc="0" locked="0" layoutInCell="1" allowOverlap="1" wp14:anchorId="62D696E5" wp14:editId="2E39AFEC">
+            <wp:simplePos x="0" y="0"/>
+            <wp:positionH relativeFrom="margin">
+              <wp:align>center</wp:align>
+            </wp:positionH>
+            <wp:positionV relativeFrom="paragraph">
+              <wp:posOffset>335340</wp:posOffset>
+            </wp:positionV>
+            <wp:extent cx="5933995" cy="690113"/>
+            <wp:effectExtent l="0" t="0" r="0" b="0"/>
+            <wp:wrapSquare wrapText="bothSides"/>
+            <wp:docPr id="103269214" name="Imagen 1"/>
+            <wp:cNvGraphicFramePr>
+              <a:graphicFrameLocks xmlns:a="http://schemas.openxmlformats.org/drawingml/2006/main" noChangeAspect="1"/>
+            </wp:cNvGraphicFramePr>
+            <a:graphic xmlns:a="http://schemas.openxmlformats.org/drawingml/2006/main">
+              <a:graphicData uri="http://schemas.openxmlformats.org/drawingml/2006/picture">
+                <pic:pic xmlns:pic="http://schemas.openxmlformats.org/drawingml/2006/picture">
+                  <pic:nvPicPr>
+                    <pic:cNvPr id="103269214" name=""/>
+                    <pic:cNvPicPr/>
+                  </pic:nvPicPr>
+                  <pic:blipFill>
+                    <a:blip r:embed="rId26">
+                      <a:extLst>
+                        <a:ext uri="{28A0092B-C50C-407E-A947-70E740481C1C}">
+                          <a14:useLocalDpi xmlns:a14="http://schemas.microsoft.com/office/drawing/2010/main" val="0"/>
+                        </a:ext>
+                      </a:extLst>
+                    </a:blip>
+                    <a:stretch>
+                      <a:fillRect/>
+                    </a:stretch>
+                  </pic:blipFill>
+                  <pic:spPr>
+                    <a:xfrm>
+                      <a:off x="0" y="0"/>
+                      <a:ext cx="5933995" cy="690113"/>
+                    </a:xfrm>
+                    <a:prstGeom prst="rect">
+                      <a:avLst/>
+                    </a:prstGeom>
+                  </pic:spPr>
+                </pic:pic>
+              </a:graphicData>
+            </a:graphic>
+          </wp:anchor>
+        </w:drawing>
+      </w:r>
+      <w:r>
+        <w:t xml:space="preserve">Guardamos fecha de creación y realizamos la inserción del pedido: </w:t>
+      </w:r>
+    </w:p>
+    <w:p>
+      <w:pPr>
+        <w:jc w:val="both"/>
+      </w:pPr>
+      <w:r>
+        <w:t xml:space="preserve"> </w:t>
+      </w:r>
+    </w:p>
+    <w:p>
+      <w:pPr>
+        <w:jc w:val="both"/>
+      </w:pPr>
+      <w:r>
+        <w:drawing>
+          <wp:anchor distT="0" distB="0" distL="114300" distR="114300" simplePos="0" relativeHeight="251677696" behindDoc="0" locked="0" layoutInCell="1" allowOverlap="1" wp14:anchorId="6D2096AA" wp14:editId="28F7A3C5">
+            <wp:simplePos x="0" y="0"/>
+            <wp:positionH relativeFrom="margin">
+              <wp:align>center</wp:align>
+            </wp:positionH>
+            <wp:positionV relativeFrom="paragraph">
+              <wp:posOffset>305650</wp:posOffset>
+            </wp:positionV>
+            <wp:extent cx="6351270" cy="1224915"/>
+            <wp:effectExtent l="0" t="0" r="0" b="0"/>
+            <wp:wrapTopAndBottom/>
+            <wp:docPr id="2093369708" name="Imagen 1"/>
+            <wp:cNvGraphicFramePr>
+              <a:graphicFrameLocks xmlns:a="http://schemas.openxmlformats.org/drawingml/2006/main" noChangeAspect="1"/>
+            </wp:cNvGraphicFramePr>
+            <a:graphic xmlns:a="http://schemas.openxmlformats.org/drawingml/2006/main">
+              <a:graphicData uri="http://schemas.openxmlformats.org/drawingml/2006/picture">
+                <pic:pic xmlns:pic="http://schemas.openxmlformats.org/drawingml/2006/picture">
+                  <pic:nvPicPr>
+                    <pic:cNvPr id="2093369708" name=""/>
+                    <pic:cNvPicPr/>
+                  </pic:nvPicPr>
+                  <pic:blipFill>
+                    <a:blip r:embed="rId27">
+                      <a:extLst>
+                        <a:ext uri="{28A0092B-C50C-407E-A947-70E740481C1C}">
+                          <a14:useLocalDpi xmlns:a14="http://schemas.microsoft.com/office/drawing/2010/main" val="0"/>
+                        </a:ext>
+                      </a:extLst>
+                    </a:blip>
+                    <a:stretch>
+                      <a:fillRect/>
+                    </a:stretch>
+                  </pic:blipFill>
+                  <pic:spPr>
+                    <a:xfrm>
+                      <a:off x="0" y="0"/>
+                      <a:ext cx="6351270" cy="1224915"/>
+                    </a:xfrm>
+                    <a:prstGeom prst="rect">
+                      <a:avLst/>
+                    </a:prstGeom>
+                  </pic:spPr>
+                </pic:pic>
+              </a:graphicData>
+            </a:graphic>
+            <wp14:sizeRelH relativeFrom="margin">
+              <wp14:pctWidth>0</wp14:pctWidth>
+            </wp14:sizeRelH>
+            <wp14:sizeRelV relativeFrom="margin">
+              <wp14:pctHeight>0</wp14:pctHeight>
+            </wp14:sizeRelV>
+          </wp:anchor>
+        </w:drawing>
+      </w:r>
+      <w:r>
+        <w:t xml:space="preserve">Y ahora sí, procedemos a la </w:t>
+      </w:r>
+      <w:r>
+        <w:rPr>
+          <w:b/>
+          <w:bCs/>
+        </w:rPr>
+        <w:t>inserción de las líneas del pedido</w:t>
+      </w:r>
+      <w:r>
+        <w:t xml:space="preserve">: </w:t>
+      </w:r>
+    </w:p>
+    <w:p>
+      <w:pPr>
+        <w:jc w:val="both"/>
+      </w:pPr>
+    </w:p>
+    <w:p>
+      <w:pPr>
+        <w:jc w:val="both"/>
+      </w:pPr>
+      <w:r>
+        <w:t xml:space="preserve">En este punto actualizo el stock de los productos, que nos será útil en el futuro para la gestión de productos, y que el camarero sepa a tiempo real si dispone de dicho artículo. </w:t>
+      </w:r>
+    </w:p>
+    <w:p>
+      <w:pPr>
+        <w:jc w:val="both"/>
+      </w:pPr>
+      <w:r>
+        <w:drawing>
+          <wp:inline distT="0" distB="0" distL="0" distR="0" wp14:anchorId="3E6ECD44" wp14:editId="6FC1E134">
+            <wp:extent cx="5400040" cy="1104900"/>
+            <wp:effectExtent l="0" t="0" r="0" b="0"/>
+            <wp:docPr id="1614370859" name="Imagen 1"/>
+            <wp:cNvGraphicFramePr>
+              <a:graphicFrameLocks xmlns:a="http://schemas.openxmlformats.org/drawingml/2006/main" noChangeAspect="1"/>
+            </wp:cNvGraphicFramePr>
+            <a:graphic xmlns:a="http://schemas.openxmlformats.org/drawingml/2006/main">
+              <a:graphicData uri="http://schemas.openxmlformats.org/drawingml/2006/picture">
+                <pic:pic xmlns:pic="http://schemas.openxmlformats.org/drawingml/2006/picture">
+                  <pic:nvPicPr>
+                    <pic:cNvPr id="1614370859" name=""/>
+                    <pic:cNvPicPr/>
+                  </pic:nvPicPr>
+                  <pic:blipFill>
+                    <a:blip r:embed="rId28"/>
+                    <a:stretch>
+                      <a:fillRect/>
+                    </a:stretch>
+                  </pic:blipFill>
+                  <pic:spPr>
+                    <a:xfrm>
+                      <a:off x="0" y="0"/>
+                      <a:ext cx="5400040" cy="1104900"/>
+                    </a:xfrm>
+                    <a:prstGeom prst="rect">
+                      <a:avLst/>
+                    </a:prstGeom>
+                  </pic:spPr>
+                </pic:pic>
+              </a:graphicData>
+            </a:graphic>
+          </wp:inline>
+        </w:drawing>
+      </w:r>
+    </w:p>
+    <w:p>
+      <w:pPr>
+        <w:jc w:val="both"/>
+        <w:rPr>
+          <w:rFonts w:ascii="Arial" w:hAnsi="Arial" w:cs="Arial"/>
+        </w:rPr>
+      </w:pPr>
+      <w:r>
+        <w:rPr>
+          <w:rFonts w:ascii="Arial" w:hAnsi="Arial" w:cs="Arial"/>
+        </w:rPr>
+        <w:lastRenderedPageBreak/>
+        <w:t>Y actualizamos el estado de la mesa</w:t>
+      </w:r>
+    </w:p>
+    <w:p>
+      <w:pPr>
+        <w:jc w:val="both"/>
+        <w:rPr>
+          <w:rFonts w:ascii="Arial" w:hAnsi="Arial" w:cs="Arial"/>
+          <w:u w:val="single"/>
+        </w:rPr>
+      </w:pPr>
+      <w:r>
+        <w:rPr>
+          <w:rFonts w:ascii="Arial" w:hAnsi="Arial" w:cs="Arial"/>
+          <w:u w:val="single"/>
+        </w:rPr>
+        <w:drawing>
+          <wp:inline distT="0" distB="0" distL="0" distR="0" wp14:anchorId="046FFB69" wp14:editId="065CFAF1">
+            <wp:extent cx="5400040" cy="1290955"/>
+            <wp:effectExtent l="0" t="0" r="0" b="4445"/>
+            <wp:docPr id="1881876216" name="Imagen 1"/>
+            <wp:cNvGraphicFramePr>
+              <a:graphicFrameLocks xmlns:a="http://schemas.openxmlformats.org/drawingml/2006/main" noChangeAspect="1"/>
+            </wp:cNvGraphicFramePr>
+            <a:graphic xmlns:a="http://schemas.openxmlformats.org/drawingml/2006/main">
+              <a:graphicData uri="http://schemas.openxmlformats.org/drawingml/2006/picture">
+                <pic:pic xmlns:pic="http://schemas.openxmlformats.org/drawingml/2006/picture">
+                  <pic:nvPicPr>
+                    <pic:cNvPr id="1881876216" name=""/>
+                    <pic:cNvPicPr/>
+                  </pic:nvPicPr>
+                  <pic:blipFill>
+                    <a:blip r:embed="rId29"/>
+                    <a:stretch>
+                      <a:fillRect/>
+                    </a:stretch>
+                  </pic:blipFill>
+                  <pic:spPr>
+                    <a:xfrm>
+                      <a:off x="0" y="0"/>
+                      <a:ext cx="5400040" cy="1290955"/>
+                    </a:xfrm>
+                    <a:prstGeom prst="rect">
+                      <a:avLst/>
+                    </a:prstGeom>
+                  </pic:spPr>
+                </pic:pic>
+              </a:graphicData>
+            </a:graphic>
+          </wp:inline>
+        </w:drawing>
+      </w:r>
+    </w:p>
+    <w:p>
+      <w:pPr>
+        <w:jc w:val="both"/>
+        <w:rPr>
+          <w:rFonts w:ascii="Arial" w:hAnsi="Arial" w:cs="Arial"/>
+          <w:u w:val="single"/>
+        </w:rPr>
+      </w:pPr>
+      <w:r>
+        <w:rPr>
+          <w:rFonts w:ascii="Arial" w:hAnsi="Arial" w:cs="Arial"/>
+        </w:rPr>
+        <w:t xml:space="preserve">Aquí ya vemos anotaciones de lo que se avecinaba en la siguiente sección, que explicaremos a continuación. </w:t>
+      </w:r>
+    </w:p>
+    <w:p>
+      <w:pPr>
+        <w:jc w:val="both"/>
+        <w:rPr>
+          <w:rFonts w:ascii="Arial" w:hAnsi="Arial" w:cs="Arial"/>
+        </w:rPr>
+      </w:pPr>
+      <w:r>
+        <w:rPr>
+          <w:rFonts w:ascii="Arial" w:hAnsi="Arial" w:cs="Arial"/>
+        </w:rPr>
+        <w:t xml:space="preserve">Lo último que modifica este archivo es la tabla del carrito, que debe ser vaciada una vez realizado el pedido: </w:t>
+      </w:r>
+    </w:p>
+    <w:p>
+      <w:pPr>
+        <w:jc w:val="both"/>
+        <w:rPr>
+          <w:rFonts w:ascii="Arial" w:hAnsi="Arial" w:cs="Arial"/>
+        </w:rPr>
+      </w:pPr>
+      <w:r>
+        <w:rPr>
+          <w:rFonts w:ascii="Arial" w:hAnsi="Arial" w:cs="Arial"/>
+        </w:rPr>
+        <w:drawing>
+          <wp:inline distT="0" distB="0" distL="0" distR="0" wp14:anchorId="04E3341E" wp14:editId="3FD51338">
+            <wp:extent cx="5400040" cy="920750"/>
+            <wp:effectExtent l="0" t="0" r="0" b="0"/>
+            <wp:docPr id="976870466" name="Imagen 1"/>
+            <wp:cNvGraphicFramePr>
+              <a:graphicFrameLocks xmlns:a="http://schemas.openxmlformats.org/drawingml/2006/main" noChangeAspect="1"/>
+            </wp:cNvGraphicFramePr>
+            <a:graphic xmlns:a="http://schemas.openxmlformats.org/drawingml/2006/main">
+              <a:graphicData uri="http://schemas.openxmlformats.org/drawingml/2006/picture">
+                <pic:pic xmlns:pic="http://schemas.openxmlformats.org/drawingml/2006/picture">
+                  <pic:nvPicPr>
+                    <pic:cNvPr id="976870466" name=""/>
+                    <pic:cNvPicPr/>
+                  </pic:nvPicPr>
+                  <pic:blipFill>
+                    <a:blip r:embed="rId30"/>
+                    <a:stretch>
+                      <a:fillRect/>
+                    </a:stretch>
+                  </pic:blipFill>
+                  <pic:spPr>
+                    <a:xfrm>
+                      <a:off x="0" y="0"/>
+                      <a:ext cx="5400040" cy="920750"/>
+                    </a:xfrm>
+                    <a:prstGeom prst="rect">
+                      <a:avLst/>
+                    </a:prstGeom>
+                  </pic:spPr>
+                </pic:pic>
+              </a:graphicData>
+            </a:graphic>
+          </wp:inline>
+        </w:drawing>
+      </w:r>
+    </w:p>
+    <w:p>
+      <w:pPr>
+        <w:jc w:val="both"/>
+        <w:rPr>
+          <w:rFonts w:ascii="Arial" w:hAnsi="Arial" w:cs="Arial"/>
+        </w:rPr>
+      </w:pPr>
     </w:p>
     <w:p>
       <w:pPr>
         <w:pStyle w:val="Ttulo2"/>
       </w:pPr>
-      <w:bookmarkStart w:id="9" w:name="_Toc183084915"/>
+      <w:bookmarkStart w:id="8" w:name="_Toc183084915"/>
       <w:r>
         <w:t>Abrir mesas activas</w:t>
       </w:r>
-      <w:bookmarkEnd w:id="9"/>
+      <w:bookmarkEnd w:id="8"/>
       <w:r>
         <w:t xml:space="preserve"> </w:t>
       </w:r>
-    </w:p>
-    <w:p>
-      <w:pPr>
-        <w:jc w:val="both"/>
-      </w:pPr>
-      <w:r>
-        <w:t xml:space="preserve">Una vez que la mesa aparece ocupada, si accedemos a ella desde el salón nos llevará a la página donde se listan </w:t>
-      </w:r>
-      <w:r>
-        <w:t>las líneas del pedido que hay alojado en el mismo. Para ello he creado una consulta con producto cartesiano</w:t>
-      </w:r>
+      <w:r>
+        <w:t>(listar pedido)</w:t>
+      </w:r>
+    </w:p>
+    <w:p>
+      <w:pPr>
+        <w:pStyle w:val="Ttulo3"/>
+      </w:pPr>
+      <w:r>
+        <w:t xml:space="preserve">Anotación Importante </w:t>
+      </w:r>
+    </w:p>
+    <w:p>
+      <w:pPr>
+        <w:jc w:val="both"/>
+      </w:pPr>
+      <w:r>
+        <w:t xml:space="preserve">En todos los archivos relacionados con los pedidos, debemos comprobar que realmente nos llevamos la información adecuada, y trabajamos sobre la mesa y pedido que deseamos. Para ello en listar pedido encontramos estas líneas: </w:t>
+      </w:r>
+    </w:p>
+    <w:p>
+      <w:pPr>
+        <w:jc w:val="both"/>
+      </w:pPr>
+      <w:r>
+        <w:drawing>
+          <wp:inline distT="0" distB="0" distL="0" distR="0" wp14:anchorId="7E517F92" wp14:editId="132DC635">
+            <wp:extent cx="5400040" cy="1604010"/>
+            <wp:effectExtent l="0" t="0" r="0" b="0"/>
+            <wp:docPr id="1185831181" name="Imagen 1"/>
+            <wp:cNvGraphicFramePr>
+              <a:graphicFrameLocks xmlns:a="http://schemas.openxmlformats.org/drawingml/2006/main" noChangeAspect="1"/>
+            </wp:cNvGraphicFramePr>
+            <a:graphic xmlns:a="http://schemas.openxmlformats.org/drawingml/2006/main">
+              <a:graphicData uri="http://schemas.openxmlformats.org/drawingml/2006/picture">
+                <pic:pic xmlns:pic="http://schemas.openxmlformats.org/drawingml/2006/picture">
+                  <pic:nvPicPr>
+                    <pic:cNvPr id="1185831181" name=""/>
+                    <pic:cNvPicPr/>
+                  </pic:nvPicPr>
+                  <pic:blipFill>
+                    <a:blip r:embed="rId31"/>
+                    <a:stretch>
+                      <a:fillRect/>
+                    </a:stretch>
+                  </pic:blipFill>
+                  <pic:spPr>
+                    <a:xfrm>
+                      <a:off x="0" y="0"/>
+                      <a:ext cx="5400040" cy="1604010"/>
+                    </a:xfrm>
+                    <a:prstGeom prst="rect">
+                      <a:avLst/>
+                    </a:prstGeom>
+                  </pic:spPr>
+                </pic:pic>
+              </a:graphicData>
+            </a:graphic>
+          </wp:inline>
+        </w:drawing>
+      </w:r>
+    </w:p>
+    <w:p>
+      <w:pPr>
+        <w:jc w:val="both"/>
+      </w:pPr>
+      <w:r>
+        <w:t xml:space="preserve">Así fui descartando errores y optimizando el código. </w:t>
+      </w:r>
+    </w:p>
+    <w:p>
+      <w:pPr>
+        <w:pStyle w:val="Ttulo3"/>
+        <w:rPr>
+          <w:u w:val="single"/>
+        </w:rPr>
+      </w:pPr>
+      <w:r>
+        <w:t>Mesa ocupada</w:t>
+      </w:r>
+    </w:p>
+    <w:p>
+      <w:pPr>
+        <w:jc w:val="both"/>
+      </w:pPr>
+      <w:r>
+        <w:t>Una vez que la mesa aparece ocupada, si accedemos a ella desde el salón nos llevará a la página donde se listan las líneas del pedido que hay alojado en el mismo. Para ello he creado una consulta con producto cartesiano</w:t>
+      </w:r>
+      <w:r>
+        <w:t xml:space="preserve"> utilizando el </w:t>
+      </w:r>
+      <w:proofErr w:type="spellStart"/>
+      <w:r>
+        <w:t>pedidoId</w:t>
+      </w:r>
+      <w:proofErr w:type="spellEnd"/>
+      <w:r>
+        <w:t xml:space="preserve"> de arriba</w:t>
+      </w:r>
+      <w:r>
+        <w:t>:</w:t>
+      </w:r>
+    </w:p>
+    <w:p>
+      <w:pPr>
+        <w:jc w:val="both"/>
+      </w:pPr>
     </w:p>
     <w:p>
       <w:pPr>
@@ -6955,8 +7761,9 @@
           <w:rFonts w:ascii="Arial" w:hAnsi="Arial" w:cs="Arial"/>
           <w:noProof/>
         </w:rPr>
+        <w:lastRenderedPageBreak/>
         <w:drawing>
-          <wp:inline distT="0" distB="0" distL="0" distR="0" wp14:anchorId="7E31D221" wp14:editId="58574A47">
+          <wp:inline distT="0" distB="0" distL="0" distR="0" wp14:anchorId="70CC0C6D" wp14:editId="5F05A775">
             <wp:extent cx="5020376" cy="1143160"/>
             <wp:effectExtent l="0" t="0" r="0" b="0"/>
             <wp:docPr id="1679108484" name="Imagen 1"/>
@@ -6971,7 +7778,7 @@
                     <pic:cNvPicPr/>
                   </pic:nvPicPr>
                   <pic:blipFill>
-                    <a:blip r:embed="rId25"/>
+                    <a:blip r:embed="rId32"/>
                     <a:stretch>
                       <a:fillRect/>
                     </a:stretch>
@@ -7002,33 +7809,387 @@
     </w:p>
     <w:p>
       <w:pPr>
+        <w:jc w:val="both"/>
+        <w:rPr>
+          <w:rFonts w:ascii="Arial" w:hAnsi="Arial" w:cs="Arial"/>
+        </w:rPr>
+      </w:pPr>
+    </w:p>
+    <w:p>
+      <w:pPr>
+        <w:jc w:val="both"/>
+        <w:rPr>
+          <w:rFonts w:ascii="Arial" w:hAnsi="Arial" w:cs="Arial"/>
+        </w:rPr>
+      </w:pPr>
+      <w:r>
+        <w:rPr>
+          <w:rFonts w:ascii="Arial" w:hAnsi="Arial" w:cs="Arial"/>
+        </w:rPr>
+        <w:t xml:space="preserve">El producto cartesiano se utiliza para mostrar el listado de los productos en forma de tabla, a la que después según su categoría se le otorga un estilo distinto: </w:t>
+      </w:r>
+    </w:p>
+    <w:p>
+      <w:pPr>
+        <w:jc w:val="both"/>
+        <w:rPr>
+          <w:rFonts w:ascii="Arial" w:hAnsi="Arial" w:cs="Arial"/>
+        </w:rPr>
+      </w:pPr>
+      <w:r>
+        <w:rPr>
+          <w:rFonts w:ascii="Arial" w:hAnsi="Arial" w:cs="Arial"/>
+        </w:rPr>
+        <w:drawing>
+          <wp:inline distT="0" distB="0" distL="0" distR="0" wp14:anchorId="760E00FE" wp14:editId="6997DE8B">
+            <wp:extent cx="5400040" cy="1971040"/>
+            <wp:effectExtent l="0" t="0" r="0" b="0"/>
+            <wp:docPr id="1477068755" name="Imagen 1"/>
+            <wp:cNvGraphicFramePr>
+              <a:graphicFrameLocks xmlns:a="http://schemas.openxmlformats.org/drawingml/2006/main" noChangeAspect="1"/>
+            </wp:cNvGraphicFramePr>
+            <a:graphic xmlns:a="http://schemas.openxmlformats.org/drawingml/2006/main">
+              <a:graphicData uri="http://schemas.openxmlformats.org/drawingml/2006/picture">
+                <pic:pic xmlns:pic="http://schemas.openxmlformats.org/drawingml/2006/picture">
+                  <pic:nvPicPr>
+                    <pic:cNvPr id="1477068755" name=""/>
+                    <pic:cNvPicPr/>
+                  </pic:nvPicPr>
+                  <pic:blipFill>
+                    <a:blip r:embed="rId33"/>
+                    <a:stretch>
+                      <a:fillRect/>
+                    </a:stretch>
+                  </pic:blipFill>
+                  <pic:spPr>
+                    <a:xfrm>
+                      <a:off x="0" y="0"/>
+                      <a:ext cx="5400040" cy="1971040"/>
+                    </a:xfrm>
+                    <a:prstGeom prst="rect">
+                      <a:avLst/>
+                    </a:prstGeom>
+                  </pic:spPr>
+                </pic:pic>
+              </a:graphicData>
+            </a:graphic>
+          </wp:inline>
+        </w:drawing>
+      </w:r>
+    </w:p>
+    <w:p>
+      <w:pPr>
+        <w:jc w:val="both"/>
+        <w:rPr>
+          <w:rFonts w:ascii="Arial" w:hAnsi="Arial" w:cs="Arial"/>
+        </w:rPr>
+      </w:pPr>
+    </w:p>
+    <w:p>
+      <w:pPr>
+        <w:jc w:val="both"/>
+        <w:rPr>
+          <w:u w:val="single"/>
+        </w:rPr>
+      </w:pPr>
+    </w:p>
+    <w:p>
+      <w:pPr>
+        <w:jc w:val="both"/>
+      </w:pPr>
+      <w:r>
+        <w:rPr>
+          <w:u w:val="single"/>
+        </w:rPr>
+        <w:t>P</w:t>
+      </w:r>
+      <w:r>
+        <w:rPr>
+          <w:u w:val="single"/>
+        </w:rPr>
+        <w:t>ara</w:t>
+      </w:r>
+      <w:r>
+        <w:t xml:space="preserve"> mostrar el precio del producto e insertar el total de la cuenta en el pedido, genero la siguiente consulta: </w:t>
+      </w:r>
+    </w:p>
+    <w:p>
+      <w:pPr>
+        <w:jc w:val="both"/>
+      </w:pPr>
+    </w:p>
+    <w:p>
+      <w:pPr>
+        <w:jc w:val="both"/>
+      </w:pPr>
+      <w:r>
+        <w:drawing>
+          <wp:inline distT="0" distB="0" distL="0" distR="0" wp14:anchorId="47A31431" wp14:editId="24FC84F3">
+            <wp:extent cx="5400040" cy="1621790"/>
+            <wp:effectExtent l="0" t="0" r="0" b="0"/>
+            <wp:docPr id="954576052" name="Imagen 1"/>
+            <wp:cNvGraphicFramePr>
+              <a:graphicFrameLocks xmlns:a="http://schemas.openxmlformats.org/drawingml/2006/main" noChangeAspect="1"/>
+            </wp:cNvGraphicFramePr>
+            <a:graphic xmlns:a="http://schemas.openxmlformats.org/drawingml/2006/main">
+              <a:graphicData uri="http://schemas.openxmlformats.org/drawingml/2006/picture">
+                <pic:pic xmlns:pic="http://schemas.openxmlformats.org/drawingml/2006/picture">
+                  <pic:nvPicPr>
+                    <pic:cNvPr id="954576052" name=""/>
+                    <pic:cNvPicPr/>
+                  </pic:nvPicPr>
+                  <pic:blipFill>
+                    <a:blip r:embed="rId34"/>
+                    <a:stretch>
+                      <a:fillRect/>
+                    </a:stretch>
+                  </pic:blipFill>
+                  <pic:spPr>
+                    <a:xfrm>
+                      <a:off x="0" y="0"/>
+                      <a:ext cx="5400040" cy="1621790"/>
+                    </a:xfrm>
+                    <a:prstGeom prst="rect">
+                      <a:avLst/>
+                    </a:prstGeom>
+                  </pic:spPr>
+                </pic:pic>
+              </a:graphicData>
+            </a:graphic>
+          </wp:inline>
+        </w:drawing>
+      </w:r>
+    </w:p>
+    <w:p>
+      <w:pPr>
+        <w:jc w:val="both"/>
+        <w:rPr>
+          <w:u w:val="single"/>
+        </w:rPr>
+      </w:pPr>
+      <w:r>
+        <w:lastRenderedPageBreak/>
+        <w:drawing>
+          <wp:inline distT="0" distB="0" distL="0" distR="0" wp14:anchorId="0E162E2E" wp14:editId="0028FA6A">
+            <wp:extent cx="5400040" cy="2499360"/>
+            <wp:effectExtent l="0" t="0" r="0" b="0"/>
+            <wp:docPr id="1614170105" name="Imagen 1"/>
+            <wp:cNvGraphicFramePr>
+              <a:graphicFrameLocks xmlns:a="http://schemas.openxmlformats.org/drawingml/2006/main" noChangeAspect="1"/>
+            </wp:cNvGraphicFramePr>
+            <a:graphic xmlns:a="http://schemas.openxmlformats.org/drawingml/2006/main">
+              <a:graphicData uri="http://schemas.openxmlformats.org/drawingml/2006/picture">
+                <pic:pic xmlns:pic="http://schemas.openxmlformats.org/drawingml/2006/picture">
+                  <pic:nvPicPr>
+                    <pic:cNvPr id="1614170105" name=""/>
+                    <pic:cNvPicPr/>
+                  </pic:nvPicPr>
+                  <pic:blipFill>
+                    <a:blip r:embed="rId35"/>
+                    <a:stretch>
+                      <a:fillRect/>
+                    </a:stretch>
+                  </pic:blipFill>
+                  <pic:spPr>
+                    <a:xfrm>
+                      <a:off x="0" y="0"/>
+                      <a:ext cx="5400040" cy="2499360"/>
+                    </a:xfrm>
+                    <a:prstGeom prst="rect">
+                      <a:avLst/>
+                    </a:prstGeom>
+                  </pic:spPr>
+                </pic:pic>
+              </a:graphicData>
+            </a:graphic>
+          </wp:inline>
+        </w:drawing>
+      </w:r>
+    </w:p>
+    <w:p>
+      <w:pPr>
+        <w:jc w:val="both"/>
+      </w:pPr>
+      <w:r>
+        <w:t xml:space="preserve">Lo utilizaremos para mostrar al final del listado el total de la cuenta, junto a los botones para imprimir el ticket y pagar la cuenta (y liberar la mesa). </w:t>
+      </w:r>
+    </w:p>
+    <w:p>
+      <w:pPr>
+        <w:jc w:val="both"/>
+      </w:pPr>
+      <w:r>
+        <w:t xml:space="preserve">Ambos tickets los pospuse para el siguiente </w:t>
+      </w:r>
+      <w:proofErr w:type="spellStart"/>
+      <w:r>
+        <w:t>spring</w:t>
+      </w:r>
+      <w:proofErr w:type="spellEnd"/>
+      <w:r>
+        <w:t xml:space="preserve">, puesto que no disponía de la impresora, lo veremos en el siguiente apartado. </w:t>
+      </w:r>
+    </w:p>
+    <w:p>
+      <w:pPr>
+        <w:pStyle w:val="Ttulo2"/>
+      </w:pPr>
+      <w:r>
+        <w:t>Cerrar mesa (pagar pedido)</w:t>
+      </w:r>
+    </w:p>
+    <w:p>
+      <w:pPr>
+        <w:jc w:val="both"/>
+      </w:pPr>
+      <w:r>
+        <w:t xml:space="preserve">Añado en este apartado la funcionalidad de liberar la mesa. La lógica es simple. Mi columna “mesa” admite nulos, así que cuando un pedido está pagado, este pedido asociado a una mesa deja de estarlo, y el atributo pasa a ser NULL. </w:t>
+      </w:r>
+    </w:p>
+    <w:p>
+      <w:pPr>
+        <w:jc w:val="both"/>
+      </w:pPr>
+      <w:r>
+        <w:drawing>
+          <wp:inline distT="0" distB="0" distL="0" distR="0" wp14:anchorId="41636E9E" wp14:editId="5D980925">
+            <wp:extent cx="5400040" cy="1455420"/>
+            <wp:effectExtent l="0" t="0" r="0" b="0"/>
+            <wp:docPr id="591172012" name="Imagen 1"/>
+            <wp:cNvGraphicFramePr>
+              <a:graphicFrameLocks xmlns:a="http://schemas.openxmlformats.org/drawingml/2006/main" noChangeAspect="1"/>
+            </wp:cNvGraphicFramePr>
+            <a:graphic xmlns:a="http://schemas.openxmlformats.org/drawingml/2006/main">
+              <a:graphicData uri="http://schemas.openxmlformats.org/drawingml/2006/picture">
+                <pic:pic xmlns:pic="http://schemas.openxmlformats.org/drawingml/2006/picture">
+                  <pic:nvPicPr>
+                    <pic:cNvPr id="591172012" name=""/>
+                    <pic:cNvPicPr/>
+                  </pic:nvPicPr>
+                  <pic:blipFill>
+                    <a:blip r:embed="rId36"/>
+                    <a:stretch>
+                      <a:fillRect/>
+                    </a:stretch>
+                  </pic:blipFill>
+                  <pic:spPr>
+                    <a:xfrm>
+                      <a:off x="0" y="0"/>
+                      <a:ext cx="5400040" cy="1455420"/>
+                    </a:xfrm>
+                    <a:prstGeom prst="rect">
+                      <a:avLst/>
+                    </a:prstGeom>
+                  </pic:spPr>
+                </pic:pic>
+              </a:graphicData>
+            </a:graphic>
+          </wp:inline>
+        </w:drawing>
+      </w:r>
+    </w:p>
+    <w:p>
+      <w:pPr>
+        <w:jc w:val="both"/>
+      </w:pPr>
+      <w:r>
+        <w:drawing>
+          <wp:anchor distT="0" distB="0" distL="114300" distR="114300" simplePos="0" relativeHeight="251682816" behindDoc="0" locked="0" layoutInCell="1" allowOverlap="1" wp14:anchorId="496149C3" wp14:editId="3E7D0F09">
+            <wp:simplePos x="0" y="0"/>
+            <wp:positionH relativeFrom="margin">
+              <wp:align>center</wp:align>
+            </wp:positionH>
+            <wp:positionV relativeFrom="paragraph">
+              <wp:posOffset>394647</wp:posOffset>
+            </wp:positionV>
+            <wp:extent cx="4106173" cy="2072061"/>
+            <wp:effectExtent l="0" t="0" r="8890" b="4445"/>
+            <wp:wrapTopAndBottom/>
+            <wp:docPr id="2071616152" name="Imagen 1"/>
+            <wp:cNvGraphicFramePr>
+              <a:graphicFrameLocks xmlns:a="http://schemas.openxmlformats.org/drawingml/2006/main" noChangeAspect="1"/>
+            </wp:cNvGraphicFramePr>
+            <a:graphic xmlns:a="http://schemas.openxmlformats.org/drawingml/2006/main">
+              <a:graphicData uri="http://schemas.openxmlformats.org/drawingml/2006/picture">
+                <pic:pic xmlns:pic="http://schemas.openxmlformats.org/drawingml/2006/picture">
+                  <pic:nvPicPr>
+                    <pic:cNvPr id="2071616152" name=""/>
+                    <pic:cNvPicPr/>
+                  </pic:nvPicPr>
+                  <pic:blipFill>
+                    <a:blip r:embed="rId37">
+                      <a:extLst>
+                        <a:ext uri="{28A0092B-C50C-407E-A947-70E740481C1C}">
+                          <a14:useLocalDpi xmlns:a14="http://schemas.microsoft.com/office/drawing/2010/main" val="0"/>
+                        </a:ext>
+                      </a:extLst>
+                    </a:blip>
+                    <a:stretch>
+                      <a:fillRect/>
+                    </a:stretch>
+                  </pic:blipFill>
+                  <pic:spPr>
+                    <a:xfrm>
+                      <a:off x="0" y="0"/>
+                      <a:ext cx="4106173" cy="2072061"/>
+                    </a:xfrm>
+                    <a:prstGeom prst="rect">
+                      <a:avLst/>
+                    </a:prstGeom>
+                  </pic:spPr>
+                </pic:pic>
+              </a:graphicData>
+            </a:graphic>
+          </wp:anchor>
+        </w:drawing>
+      </w:r>
+      <w:r>
+        <w:t xml:space="preserve">Cuando pulsamos el botón se abre un modal para confirmar la operación, y se ejecuta el código de arriba. </w:t>
+      </w:r>
+    </w:p>
+    <w:p>
+      <w:pPr>
+        <w:jc w:val="both"/>
+      </w:pPr>
+    </w:p>
+    <w:p>
+      <w:pPr>
         <w:pStyle w:val="Ttulo1"/>
         <w:rPr>
           <w:u w:val="single"/>
         </w:rPr>
       </w:pPr>
-      <w:bookmarkStart w:id="10" w:name="_Toc183084916"/>
-      <w:r>
+      <w:bookmarkStart w:id="9" w:name="_Toc183084916"/>
+      <w:r>
+        <w:lastRenderedPageBreak/>
         <w:t>Spring 3</w:t>
       </w:r>
+      <w:bookmarkEnd w:id="9"/>
+    </w:p>
+    <w:p>
+      <w:pPr>
+        <w:pStyle w:val="Ttulo2"/>
+      </w:pPr>
+      <w:bookmarkStart w:id="10" w:name="_Toc183084917"/>
+      <w:r>
+        <w:t>Conexión con la impresora</w:t>
+      </w:r>
       <w:bookmarkEnd w:id="10"/>
     </w:p>
     <w:p>
       <w:pPr>
-        <w:pStyle w:val="Ttulo2"/>
-      </w:pPr>
-      <w:bookmarkStart w:id="11" w:name="_Toc183084917"/>
-      <w:r>
-        <w:t>Conexión con la impresora</w:t>
-      </w:r>
-      <w:bookmarkEnd w:id="11"/>
-    </w:p>
-    <w:p>
-      <w:pPr>
-        <w:jc w:val="both"/>
-      </w:pPr>
-      <w:r>
-        <w:t>Inicialmente hice las pruebas conectando la impresora (modelo XP-80C) por usb y posteriormente instalando los drivers pertinentes, en modo local con los propios archivos que nos facilitó el profesor D. Fernando Ureña.</w:t>
+        <w:jc w:val="both"/>
+      </w:pPr>
+      <w:r>
+        <w:t xml:space="preserve">Inicialmente hice las pruebas conectando la impresora (modelo XP-80C) por </w:t>
+      </w:r>
+      <w:proofErr w:type="spellStart"/>
+      <w:r>
+        <w:t>usb</w:t>
+      </w:r>
+      <w:proofErr w:type="spellEnd"/>
+      <w:r>
+        <w:t xml:space="preserve"> y posteriormente instalando los drivers pertinentes, en modo local con los propios archivos que nos facilitó el profesor D. Fernando Ureña.</w:t>
       </w:r>
     </w:p>
     <w:p>
@@ -7047,7 +8208,6 @@
         <w:rPr>
           <w:noProof/>
         </w:rPr>
-        <w:lastRenderedPageBreak/>
         <w:drawing>
           <wp:anchor distT="0" distB="0" distL="114300" distR="114300" simplePos="0" relativeHeight="251673600" behindDoc="0" locked="0" layoutInCell="1" allowOverlap="1" wp14:anchorId="55503728" wp14:editId="24AC2565">
             <wp:simplePos x="0" y="0"/>
@@ -7072,7 +8232,7 @@
                     <pic:cNvPicPr/>
                   </pic:nvPicPr>
                   <pic:blipFill>
-                    <a:blip r:embed="rId26">
+                    <a:blip r:embed="rId38">
                       <a:extLst>
                         <a:ext uri="{28A0092B-C50C-407E-A947-70E740481C1C}">
                           <a14:useLocalDpi xmlns:a14="http://schemas.microsoft.com/office/drawing/2010/main" val="0"/>
@@ -7116,7 +8276,23 @@
         <w:jc w:val="both"/>
       </w:pPr>
       <w:r>
-        <w:t xml:space="preserve">Por supuesto otro requisito indispensable es asegurarnos que el composer y el vendor previamente instalados en el repositorio están enlazados con el archivo donde creamos el ticket, que no haya errores en la ruta. </w:t>
+        <w:t xml:space="preserve">Por supuesto otro requisito indispensable es asegurarnos que el </w:t>
+      </w:r>
+      <w:proofErr w:type="spellStart"/>
+      <w:r>
+        <w:t>composer</w:t>
+      </w:r>
+      <w:proofErr w:type="spellEnd"/>
+      <w:r>
+        <w:t xml:space="preserve"> y el </w:t>
+      </w:r>
+      <w:proofErr w:type="spellStart"/>
+      <w:r>
+        <w:t>vendor</w:t>
+      </w:r>
+      <w:proofErr w:type="spellEnd"/>
+      <w:r>
+        <w:t xml:space="preserve"> previamente instalados en el repositorio están enlazados con el archivo donde creamos el ticket, que no haya errores en la ruta. </w:t>
       </w:r>
     </w:p>
     <w:p>
@@ -7143,7 +8319,7 @@
                     <pic:cNvPicPr/>
                   </pic:nvPicPr>
                   <pic:blipFill>
-                    <a:blip r:embed="rId27"/>
+                    <a:blip r:embed="rId39"/>
                     <a:stretch>
                       <a:fillRect/>
                     </a:stretch>
@@ -7179,93 +8355,827 @@
     </w:p>
     <w:p>
       <w:pPr>
-        <w:jc w:val="both"/>
-      </w:pPr>
-    </w:p>
-    <w:p>
-      <w:pPr>
         <w:pStyle w:val="Ttulo2"/>
       </w:pPr>
-      <w:bookmarkStart w:id="12" w:name="_Toc183084918"/>
-      <w:r>
-        <w:t>Cuentas (tickets)</w:t>
-      </w:r>
-      <w:bookmarkEnd w:id="12"/>
-    </w:p>
-    <w:p>
-      <w:pPr>
-        <w:jc w:val="both"/>
-        <w:rPr>
-          <w:rFonts w:ascii="Arial" w:hAnsi="Arial" w:cs="Arial"/>
-        </w:rPr>
-      </w:pPr>
-    </w:p>
-    <w:p>
-      <w:pPr>
-        <w:jc w:val="both"/>
-        <w:rPr>
-          <w:rFonts w:ascii="Arial" w:hAnsi="Arial" w:cs="Arial"/>
-        </w:rPr>
-      </w:pPr>
-    </w:p>
-    <w:p>
-      <w:pPr>
-        <w:jc w:val="both"/>
-        <w:rPr>
-          <w:rFonts w:ascii="Arial" w:hAnsi="Arial" w:cs="Arial"/>
-        </w:rPr>
-      </w:pPr>
-    </w:p>
-    <w:p>
-      <w:pPr>
-        <w:jc w:val="both"/>
-        <w:rPr>
-          <w:rFonts w:ascii="Arial" w:hAnsi="Arial" w:cs="Arial"/>
-        </w:rPr>
-      </w:pPr>
+      <w:bookmarkStart w:id="11" w:name="_Toc183084918"/>
+      <w:r>
+        <w:lastRenderedPageBreak/>
+        <w:t>T</w:t>
+      </w:r>
+      <w:r>
+        <w:t>ickets</w:t>
+      </w:r>
+      <w:bookmarkEnd w:id="11"/>
+    </w:p>
+    <w:p>
+      <w:pPr>
+        <w:pStyle w:val="Ttulo3"/>
+      </w:pPr>
+      <w:r>
+        <w:t>Para cocina</w:t>
+      </w:r>
+    </w:p>
+    <w:p>
+      <w:pPr>
+        <w:jc w:val="both"/>
+        <w:rPr>
+          <w:rFonts w:ascii="Arial" w:hAnsi="Arial" w:cs="Arial"/>
+        </w:rPr>
+      </w:pPr>
+      <w:r>
+        <w:rPr>
+          <w:rFonts w:ascii="Arial" w:hAnsi="Arial" w:cs="Arial"/>
+        </w:rPr>
+        <w:t xml:space="preserve">En el apartado donde creamos el pedido, ya vemos cómo se enlaza con este archivo, </w:t>
+      </w:r>
+      <w:proofErr w:type="gramStart"/>
+      <w:r>
+        <w:rPr>
+          <w:rFonts w:ascii="Arial" w:hAnsi="Arial" w:cs="Arial"/>
+        </w:rPr>
+        <w:t>que</w:t>
+      </w:r>
+      <w:proofErr w:type="gramEnd"/>
+      <w:r>
+        <w:rPr>
+          <w:rFonts w:ascii="Arial" w:hAnsi="Arial" w:cs="Arial"/>
+        </w:rPr>
+        <w:t xml:space="preserve"> tras la configuración inicial, recibe por </w:t>
+      </w:r>
+      <w:proofErr w:type="spellStart"/>
+      <w:r>
+        <w:rPr>
+          <w:rFonts w:ascii="Arial" w:hAnsi="Arial" w:cs="Arial"/>
+        </w:rPr>
+        <w:t>get</w:t>
+      </w:r>
+      <w:proofErr w:type="spellEnd"/>
+      <w:r>
+        <w:rPr>
+          <w:rFonts w:ascii="Arial" w:hAnsi="Arial" w:cs="Arial"/>
+        </w:rPr>
+        <w:t xml:space="preserve"> el id de la mesa donde se encuentra el pedido: </w:t>
+      </w:r>
+    </w:p>
+    <w:p>
+      <w:pPr>
+        <w:jc w:val="both"/>
+        <w:rPr>
+          <w:rFonts w:ascii="Arial" w:hAnsi="Arial" w:cs="Arial"/>
+        </w:rPr>
+      </w:pPr>
+      <w:r>
+        <w:rPr>
+          <w:rFonts w:ascii="Arial" w:hAnsi="Arial" w:cs="Arial"/>
+        </w:rPr>
+        <w:drawing>
+          <wp:inline distT="0" distB="0" distL="0" distR="0" wp14:anchorId="651FEF88" wp14:editId="115C199E">
+            <wp:extent cx="4710023" cy="1444741"/>
+            <wp:effectExtent l="0" t="0" r="0" b="3175"/>
+            <wp:docPr id="1982510312" name="Imagen 1"/>
+            <wp:cNvGraphicFramePr>
+              <a:graphicFrameLocks xmlns:a="http://schemas.openxmlformats.org/drawingml/2006/main" noChangeAspect="1"/>
+            </wp:cNvGraphicFramePr>
+            <a:graphic xmlns:a="http://schemas.openxmlformats.org/drawingml/2006/main">
+              <a:graphicData uri="http://schemas.openxmlformats.org/drawingml/2006/picture">
+                <pic:pic xmlns:pic="http://schemas.openxmlformats.org/drawingml/2006/picture">
+                  <pic:nvPicPr>
+                    <pic:cNvPr id="1982510312" name=""/>
+                    <pic:cNvPicPr/>
+                  </pic:nvPicPr>
+                  <pic:blipFill>
+                    <a:blip r:embed="rId40"/>
+                    <a:stretch>
+                      <a:fillRect/>
+                    </a:stretch>
+                  </pic:blipFill>
+                  <pic:spPr>
+                    <a:xfrm>
+                      <a:off x="0" y="0"/>
+                      <a:ext cx="4719732" cy="1447719"/>
+                    </a:xfrm>
+                    <a:prstGeom prst="rect">
+                      <a:avLst/>
+                    </a:prstGeom>
+                  </pic:spPr>
+                </pic:pic>
+              </a:graphicData>
+            </a:graphic>
+          </wp:inline>
+        </w:drawing>
+      </w:r>
+    </w:p>
+    <w:p>
+      <w:pPr>
+        <w:jc w:val="both"/>
+        <w:rPr>
+          <w:rFonts w:ascii="Arial" w:hAnsi="Arial" w:cs="Arial"/>
+        </w:rPr>
+      </w:pPr>
+    </w:p>
+    <w:p>
+      <w:pPr>
+        <w:jc w:val="both"/>
+        <w:rPr>
+          <w:rFonts w:ascii="Arial" w:hAnsi="Arial" w:cs="Arial"/>
+        </w:rPr>
+      </w:pPr>
+      <w:r>
+        <w:rPr>
+          <w:rFonts w:ascii="Arial" w:hAnsi="Arial" w:cs="Arial"/>
+        </w:rPr>
+        <w:t xml:space="preserve">Hacemos la consulta utilizando </w:t>
+      </w:r>
+      <w:proofErr w:type="spellStart"/>
+      <w:r>
+        <w:rPr>
+          <w:rFonts w:ascii="Arial" w:hAnsi="Arial" w:cs="Arial"/>
+        </w:rPr>
+        <w:t>join</w:t>
+      </w:r>
+      <w:proofErr w:type="spellEnd"/>
+      <w:r>
+        <w:rPr>
+          <w:rFonts w:ascii="Arial" w:hAnsi="Arial" w:cs="Arial"/>
+        </w:rPr>
+        <w:t xml:space="preserve">: </w:t>
+      </w:r>
+    </w:p>
+    <w:p>
+      <w:pPr>
+        <w:jc w:val="both"/>
+        <w:rPr>
+          <w:rFonts w:ascii="Arial" w:hAnsi="Arial" w:cs="Arial"/>
+        </w:rPr>
+      </w:pPr>
+      <w:r>
+        <w:rPr>
+          <w:rFonts w:ascii="Arial" w:hAnsi="Arial" w:cs="Arial"/>
+        </w:rPr>
+        <w:drawing>
+          <wp:inline distT="0" distB="0" distL="0" distR="0" wp14:anchorId="749323D2" wp14:editId="1130B8AD">
+            <wp:extent cx="5400040" cy="1051560"/>
+            <wp:effectExtent l="0" t="0" r="0" b="0"/>
+            <wp:docPr id="1201084824" name="Imagen 1"/>
+            <wp:cNvGraphicFramePr>
+              <a:graphicFrameLocks xmlns:a="http://schemas.openxmlformats.org/drawingml/2006/main" noChangeAspect="1"/>
+            </wp:cNvGraphicFramePr>
+            <a:graphic xmlns:a="http://schemas.openxmlformats.org/drawingml/2006/main">
+              <a:graphicData uri="http://schemas.openxmlformats.org/drawingml/2006/picture">
+                <pic:pic xmlns:pic="http://schemas.openxmlformats.org/drawingml/2006/picture">
+                  <pic:nvPicPr>
+                    <pic:cNvPr id="1201084824" name=""/>
+                    <pic:cNvPicPr/>
+                  </pic:nvPicPr>
+                  <pic:blipFill>
+                    <a:blip r:embed="rId41"/>
+                    <a:stretch>
+                      <a:fillRect/>
+                    </a:stretch>
+                  </pic:blipFill>
+                  <pic:spPr>
+                    <a:xfrm>
+                      <a:off x="0" y="0"/>
+                      <a:ext cx="5400040" cy="1051560"/>
+                    </a:xfrm>
+                    <a:prstGeom prst="rect">
+                      <a:avLst/>
+                    </a:prstGeom>
+                  </pic:spPr>
+                </pic:pic>
+              </a:graphicData>
+            </a:graphic>
+          </wp:inline>
+        </w:drawing>
+      </w:r>
+    </w:p>
+    <w:p>
+      <w:pPr>
+        <w:jc w:val="both"/>
+        <w:rPr>
+          <w:rFonts w:ascii="Arial" w:hAnsi="Arial" w:cs="Arial"/>
+        </w:rPr>
+      </w:pPr>
+      <w:r>
+        <w:rPr>
+          <w:rFonts w:ascii="Arial" w:hAnsi="Arial" w:cs="Arial"/>
+        </w:rPr>
+        <w:drawing>
+          <wp:anchor distT="0" distB="0" distL="114300" distR="114300" simplePos="0" relativeHeight="251678720" behindDoc="0" locked="0" layoutInCell="1" allowOverlap="1" wp14:anchorId="6F3DA012" wp14:editId="370ECCAF">
+            <wp:simplePos x="0" y="0"/>
+            <wp:positionH relativeFrom="margin">
+              <wp:align>center</wp:align>
+            </wp:positionH>
+            <wp:positionV relativeFrom="paragraph">
+              <wp:posOffset>593054</wp:posOffset>
+            </wp:positionV>
+            <wp:extent cx="4296375" cy="1981477"/>
+            <wp:effectExtent l="0" t="0" r="0" b="0"/>
+            <wp:wrapTopAndBottom/>
+            <wp:docPr id="1945776747" name="Imagen 1"/>
+            <wp:cNvGraphicFramePr>
+              <a:graphicFrameLocks xmlns:a="http://schemas.openxmlformats.org/drawingml/2006/main" noChangeAspect="1"/>
+            </wp:cNvGraphicFramePr>
+            <a:graphic xmlns:a="http://schemas.openxmlformats.org/drawingml/2006/main">
+              <a:graphicData uri="http://schemas.openxmlformats.org/drawingml/2006/picture">
+                <pic:pic xmlns:pic="http://schemas.openxmlformats.org/drawingml/2006/picture">
+                  <pic:nvPicPr>
+                    <pic:cNvPr id="1945776747" name=""/>
+                    <pic:cNvPicPr/>
+                  </pic:nvPicPr>
+                  <pic:blipFill>
+                    <a:blip r:embed="rId42">
+                      <a:extLst>
+                        <a:ext uri="{28A0092B-C50C-407E-A947-70E740481C1C}">
+                          <a14:useLocalDpi xmlns:a14="http://schemas.microsoft.com/office/drawing/2010/main" val="0"/>
+                        </a:ext>
+                      </a:extLst>
+                    </a:blip>
+                    <a:stretch>
+                      <a:fillRect/>
+                    </a:stretch>
+                  </pic:blipFill>
+                  <pic:spPr>
+                    <a:xfrm>
+                      <a:off x="0" y="0"/>
+                      <a:ext cx="4296375" cy="1981477"/>
+                    </a:xfrm>
+                    <a:prstGeom prst="rect">
+                      <a:avLst/>
+                    </a:prstGeom>
+                  </pic:spPr>
+                </pic:pic>
+              </a:graphicData>
+            </a:graphic>
+          </wp:anchor>
+        </w:drawing>
+      </w:r>
+      <w:r>
+        <w:rPr>
+          <w:rFonts w:ascii="Arial" w:hAnsi="Arial" w:cs="Arial"/>
+        </w:rPr>
+        <w:t>Ejecutamos la consulta y creamos array de productos (ítems) que deben imprimirse, teniendo en cuenta su descripción, cantidad y el comentario (si hay)</w:t>
+      </w:r>
+    </w:p>
+    <w:p>
+      <w:pPr>
+        <w:jc w:val="both"/>
+        <w:rPr>
+          <w:rFonts w:ascii="Arial" w:hAnsi="Arial" w:cs="Arial"/>
+        </w:rPr>
+      </w:pPr>
+    </w:p>
+    <w:p>
+      <w:pPr>
+        <w:jc w:val="both"/>
+        <w:rPr>
+          <w:rFonts w:ascii="Arial" w:hAnsi="Arial" w:cs="Arial"/>
+        </w:rPr>
+      </w:pPr>
+      <w:r>
+        <w:rPr>
+          <w:rFonts w:ascii="Arial" w:hAnsi="Arial" w:cs="Arial"/>
+        </w:rPr>
+        <w:t xml:space="preserve">Tras la cabecera del ticket donde mostramos fecha, hora mesa y nombre del camarero, </w:t>
+      </w:r>
+      <w:r>
+        <w:rPr>
+          <w:rFonts w:ascii="Arial" w:hAnsi="Arial" w:cs="Arial"/>
+        </w:rPr>
+        <w:t>imprimimos</w:t>
+      </w:r>
+      <w:r>
+        <w:rPr>
+          <w:rFonts w:ascii="Arial" w:hAnsi="Arial" w:cs="Arial"/>
+        </w:rPr>
+        <w:t xml:space="preserve"> array con saltos de línea para cada elemento</w:t>
+      </w:r>
+      <w:r>
+        <w:rPr>
+          <w:rFonts w:ascii="Arial" w:hAnsi="Arial" w:cs="Arial"/>
+        </w:rPr>
+        <w:t>:</w:t>
+      </w:r>
+    </w:p>
+    <w:p>
+      <w:pPr>
+        <w:jc w:val="both"/>
+        <w:rPr>
+          <w:rFonts w:ascii="Arial" w:hAnsi="Arial" w:cs="Arial"/>
+        </w:rPr>
+      </w:pPr>
+      <w:r>
+        <w:rPr>
+          <w:rFonts w:ascii="Arial" w:hAnsi="Arial" w:cs="Arial"/>
+        </w:rPr>
+        <w:lastRenderedPageBreak/>
+        <w:drawing>
+          <wp:inline distT="0" distB="0" distL="0" distR="0" wp14:anchorId="1D88CE53" wp14:editId="7EE66631">
+            <wp:extent cx="5400040" cy="1315085"/>
+            <wp:effectExtent l="0" t="0" r="0" b="0"/>
+            <wp:docPr id="483248078" name="Imagen 1"/>
+            <wp:cNvGraphicFramePr>
+              <a:graphicFrameLocks xmlns:a="http://schemas.openxmlformats.org/drawingml/2006/main" noChangeAspect="1"/>
+            </wp:cNvGraphicFramePr>
+            <a:graphic xmlns:a="http://schemas.openxmlformats.org/drawingml/2006/main">
+              <a:graphicData uri="http://schemas.openxmlformats.org/drawingml/2006/picture">
+                <pic:pic xmlns:pic="http://schemas.openxmlformats.org/drawingml/2006/picture">
+                  <pic:nvPicPr>
+                    <pic:cNvPr id="483248078" name=""/>
+                    <pic:cNvPicPr/>
+                  </pic:nvPicPr>
+                  <pic:blipFill>
+                    <a:blip r:embed="rId43"/>
+                    <a:stretch>
+                      <a:fillRect/>
+                    </a:stretch>
+                  </pic:blipFill>
+                  <pic:spPr>
+                    <a:xfrm>
+                      <a:off x="0" y="0"/>
+                      <a:ext cx="5400040" cy="1315085"/>
+                    </a:xfrm>
+                    <a:prstGeom prst="rect">
+                      <a:avLst/>
+                    </a:prstGeom>
+                  </pic:spPr>
+                </pic:pic>
+              </a:graphicData>
+            </a:graphic>
+          </wp:inline>
+        </w:drawing>
+      </w:r>
+    </w:p>
+    <w:p>
+      <w:pPr>
+        <w:jc w:val="both"/>
+        <w:rPr>
+          <w:rFonts w:ascii="Arial" w:hAnsi="Arial" w:cs="Arial"/>
+        </w:rPr>
+      </w:pPr>
+    </w:p>
+    <w:p>
+      <w:pPr>
+        <w:jc w:val="both"/>
+        <w:rPr>
+          <w:rFonts w:ascii="Arial" w:hAnsi="Arial" w:cs="Arial"/>
+        </w:rPr>
+      </w:pPr>
+    </w:p>
+    <w:p>
+      <w:pPr>
+        <w:jc w:val="both"/>
+        <w:rPr>
+          <w:rFonts w:ascii="Arial" w:hAnsi="Arial" w:cs="Arial"/>
+        </w:rPr>
+      </w:pPr>
+    </w:p>
+    <w:p>
+      <w:pPr>
+        <w:jc w:val="both"/>
+        <w:rPr>
+          <w:rFonts w:ascii="Arial" w:hAnsi="Arial" w:cs="Arial"/>
+          <w:noProof/>
+        </w:rPr>
+      </w:pPr>
+      <w:r>
+        <w:rPr>
+          <w:rFonts w:ascii="Arial" w:hAnsi="Arial" w:cs="Arial"/>
+          <w:noProof/>
+        </w:rPr>
+        <w:drawing>
+          <wp:anchor distT="0" distB="0" distL="114300" distR="114300" simplePos="0" relativeHeight="251679744" behindDoc="0" locked="0" layoutInCell="1" allowOverlap="1" wp14:anchorId="5D835D2C" wp14:editId="7FC2573C">
+            <wp:simplePos x="0" y="0"/>
+            <wp:positionH relativeFrom="margin">
+              <wp:align>right</wp:align>
+            </wp:positionH>
+            <wp:positionV relativeFrom="paragraph">
+              <wp:posOffset>204</wp:posOffset>
+            </wp:positionV>
+            <wp:extent cx="2139315" cy="2319655"/>
+            <wp:effectExtent l="0" t="0" r="0" b="4445"/>
+            <wp:wrapSquare wrapText="bothSides"/>
+            <wp:docPr id="1232121035" name="Imagen 4"/>
+            <wp:cNvGraphicFramePr>
+              <a:graphicFrameLocks xmlns:a="http://schemas.openxmlformats.org/drawingml/2006/main" noChangeAspect="1"/>
+            </wp:cNvGraphicFramePr>
+            <a:graphic xmlns:a="http://schemas.openxmlformats.org/drawingml/2006/main">
+              <a:graphicData uri="http://schemas.openxmlformats.org/drawingml/2006/picture">
+                <pic:pic xmlns:pic="http://schemas.openxmlformats.org/drawingml/2006/picture">
+                  <pic:nvPicPr>
+                    <pic:cNvPr id="0" name="Picture 8"/>
+                    <pic:cNvPicPr>
+                      <a:picLocks noChangeAspect="1" noChangeArrowheads="1"/>
+                    </pic:cNvPicPr>
+                  </pic:nvPicPr>
+                  <pic:blipFill rotWithShape="1">
+                    <a:blip r:embed="rId44" cstate="print">
+                      <a:extLst>
+                        <a:ext uri="{28A0092B-C50C-407E-A947-70E740481C1C}">
+                          <a14:useLocalDpi xmlns:a14="http://schemas.microsoft.com/office/drawing/2010/main" val="0"/>
+                        </a:ext>
+                      </a:extLst>
+                    </a:blip>
+                    <a:srcRect l="7752" t="11872" r="8631" b="20165"/>
+                    <a:stretch/>
+                  </pic:blipFill>
+                  <pic:spPr bwMode="auto">
+                    <a:xfrm>
+                      <a:off x="0" y="0"/>
+                      <a:ext cx="2139315" cy="2319655"/>
+                    </a:xfrm>
+                    <a:prstGeom prst="rect">
+                      <a:avLst/>
+                    </a:prstGeom>
+                    <a:noFill/>
+                    <a:ln>
+                      <a:noFill/>
+                    </a:ln>
+                    <a:extLst>
+                      <a:ext uri="{53640926-AAD7-44D8-BBD7-CCE9431645EC}">
+                        <a14:shadowObscured xmlns:a14="http://schemas.microsoft.com/office/drawing/2010/main"/>
+                      </a:ext>
+                    </a:extLst>
+                  </pic:spPr>
+                </pic:pic>
+              </a:graphicData>
+            </a:graphic>
+          </wp:anchor>
+        </w:drawing>
+      </w:r>
+      <w:r>
+        <w:rPr>
+          <w:rFonts w:ascii="Arial" w:hAnsi="Arial" w:cs="Arial"/>
+        </w:rPr>
+        <w:t xml:space="preserve">Obteniendo como resultado este ticket: </w:t>
+      </w:r>
+    </w:p>
+    <w:p>
+      <w:pPr>
+        <w:jc w:val="both"/>
+        <w:rPr>
+          <w:rFonts w:ascii="Arial" w:hAnsi="Arial" w:cs="Arial"/>
+        </w:rPr>
+      </w:pPr>
+    </w:p>
+    <w:p>
+      <w:pPr>
+        <w:jc w:val="both"/>
+        <w:rPr>
+          <w:rFonts w:ascii="Arial" w:hAnsi="Arial" w:cs="Arial"/>
+        </w:rPr>
+      </w:pPr>
+    </w:p>
+    <w:p>
+      <w:pPr>
+        <w:jc w:val="both"/>
+        <w:rPr>
+          <w:rFonts w:ascii="Arial" w:hAnsi="Arial" w:cs="Arial"/>
+        </w:rPr>
+      </w:pPr>
+      <w:r>
+        <w:rPr>
+          <w:rFonts w:ascii="Arial" w:hAnsi="Arial" w:cs="Arial"/>
+        </w:rPr>
+        <w:t>Tras imprimirlo, nos devolverá al salón donde podremos comprobar y volver a reimprimir el ticket de cocina si lo necesitamos.</w:t>
+      </w:r>
+    </w:p>
+    <w:p>
+      <w:pPr>
+        <w:jc w:val="both"/>
+        <w:rPr>
+          <w:rFonts w:ascii="Arial" w:hAnsi="Arial" w:cs="Arial"/>
+        </w:rPr>
+      </w:pPr>
+    </w:p>
+    <w:p>
+      <w:pPr>
+        <w:jc w:val="both"/>
+        <w:rPr>
+          <w:rFonts w:ascii="Arial" w:hAnsi="Arial" w:cs="Arial"/>
+        </w:rPr>
+      </w:pPr>
+    </w:p>
+    <w:p>
+      <w:pPr>
+        <w:pStyle w:val="Ttulo1"/>
+        <w:jc w:val="both"/>
+      </w:pPr>
+      <w:r>
+        <w:rPr>
+          <w:rFonts w:ascii="Arial" w:hAnsi="Arial" w:cs="Arial"/>
+        </w:rPr>
+        <w:drawing>
+          <wp:anchor distT="0" distB="0" distL="114300" distR="114300" simplePos="0" relativeHeight="251680768" behindDoc="0" locked="0" layoutInCell="1" allowOverlap="1" wp14:anchorId="5A28A723" wp14:editId="217A96D3">
+            <wp:simplePos x="0" y="0"/>
+            <wp:positionH relativeFrom="margin">
+              <wp:posOffset>-34506</wp:posOffset>
+            </wp:positionH>
+            <wp:positionV relativeFrom="paragraph">
+              <wp:posOffset>518807</wp:posOffset>
+            </wp:positionV>
+            <wp:extent cx="3907155" cy="608330"/>
+            <wp:effectExtent l="0" t="0" r="0" b="1270"/>
+            <wp:wrapSquare wrapText="bothSides"/>
+            <wp:docPr id="1573277572" name="Imagen 1"/>
+            <wp:cNvGraphicFramePr>
+              <a:graphicFrameLocks xmlns:a="http://schemas.openxmlformats.org/drawingml/2006/main" noChangeAspect="1"/>
+            </wp:cNvGraphicFramePr>
+            <a:graphic xmlns:a="http://schemas.openxmlformats.org/drawingml/2006/main">
+              <a:graphicData uri="http://schemas.openxmlformats.org/drawingml/2006/picture">
+                <pic:pic xmlns:pic="http://schemas.openxmlformats.org/drawingml/2006/picture">
+                  <pic:nvPicPr>
+                    <pic:cNvPr id="1573277572" name=""/>
+                    <pic:cNvPicPr/>
+                  </pic:nvPicPr>
+                  <pic:blipFill>
+                    <a:blip r:embed="rId45">
+                      <a:extLst>
+                        <a:ext uri="{28A0092B-C50C-407E-A947-70E740481C1C}">
+                          <a14:useLocalDpi xmlns:a14="http://schemas.microsoft.com/office/drawing/2010/main" val="0"/>
+                        </a:ext>
+                      </a:extLst>
+                    </a:blip>
+                    <a:stretch>
+                      <a:fillRect/>
+                    </a:stretch>
+                  </pic:blipFill>
+                  <pic:spPr>
+                    <a:xfrm>
+                      <a:off x="0" y="0"/>
+                      <a:ext cx="3907155" cy="608330"/>
+                    </a:xfrm>
+                    <a:prstGeom prst="rect">
+                      <a:avLst/>
+                    </a:prstGeom>
+                  </pic:spPr>
+                </pic:pic>
+              </a:graphicData>
+            </a:graphic>
+            <wp14:sizeRelH relativeFrom="margin">
+              <wp14:pctWidth>0</wp14:pctWidth>
+            </wp14:sizeRelH>
+            <wp14:sizeRelV relativeFrom="margin">
+              <wp14:pctHeight>0</wp14:pctHeight>
+            </wp14:sizeRelV>
+          </wp:anchor>
+        </w:drawing>
+      </w:r>
+    </w:p>
+    <w:p>
+      <w:pPr>
+        <w:pStyle w:val="Ttulo1"/>
+        <w:jc w:val="both"/>
+      </w:pPr>
+    </w:p>
+    <w:p>
+      <w:pPr>
+        <w:pStyle w:val="Ttulo3"/>
+      </w:pPr>
+    </w:p>
+    <w:p>
+      <w:pPr>
+        <w:pStyle w:val="Ttulo3"/>
+      </w:pPr>
+      <w:r>
+        <w:t xml:space="preserve">Para cliente </w:t>
+      </w:r>
+    </w:p>
+    <w:p>
+      <w:pPr>
+        <w:jc w:val="both"/>
+      </w:pPr>
+      <w:r>
+        <w:t xml:space="preserve">Utilizamos la misma configuración, las mismas </w:t>
+      </w:r>
+      <w:proofErr w:type="gramStart"/>
+      <w:r>
+        <w:t>variables</w:t>
+      </w:r>
+      <w:proofErr w:type="gramEnd"/>
+      <w:r>
+        <w:t xml:space="preserve"> pero trabajamos con distintos datos. En el ticket del cliente no necesitamos los comentarios de las líneas del pedido</w:t>
+      </w:r>
+      <w:r>
+        <w:t xml:space="preserve">. </w:t>
+      </w:r>
+    </w:p>
+    <w:p>
+      <w:pPr>
+        <w:jc w:val="both"/>
+      </w:pPr>
+      <w:r>
+        <w:t xml:space="preserve">En cambio, vamos a necesitar llevarnos del formulario los precios del producto y el total del precio para trabajar sobre él y conseguir el importe total con IVA. </w:t>
+      </w:r>
+    </w:p>
+    <w:p>
+      <w:pPr>
+        <w:jc w:val="both"/>
+      </w:pPr>
+      <w:r>
+        <w:t xml:space="preserve">Imprimimos de la misma </w:t>
+      </w:r>
+      <w:proofErr w:type="gramStart"/>
+      <w:r>
+        <w:t>forma</w:t>
+      </w:r>
+      <w:proofErr w:type="gramEnd"/>
+      <w:r>
+        <w:t xml:space="preserve"> pero lo mostramos con otro formato. Los cálculos finales son los </w:t>
+      </w:r>
+      <w:proofErr w:type="gramStart"/>
+      <w:r>
+        <w:t>siguientes :</w:t>
+      </w:r>
+      <w:proofErr w:type="gramEnd"/>
+      <w:r>
+        <w:t xml:space="preserve"> </w:t>
+      </w:r>
+    </w:p>
+    <w:p>
+      <w:pPr>
+        <w:jc w:val="both"/>
+      </w:pPr>
+      <w:r>
+        <w:lastRenderedPageBreak/>
+        <w:drawing>
+          <wp:inline distT="0" distB="0" distL="0" distR="0" wp14:anchorId="05B9CF5D" wp14:editId="2D21F7FA">
+            <wp:extent cx="5400040" cy="2101850"/>
+            <wp:effectExtent l="0" t="0" r="0" b="0"/>
+            <wp:docPr id="378812495" name="Imagen 1"/>
+            <wp:cNvGraphicFramePr>
+              <a:graphicFrameLocks xmlns:a="http://schemas.openxmlformats.org/drawingml/2006/main" noChangeAspect="1"/>
+            </wp:cNvGraphicFramePr>
+            <a:graphic xmlns:a="http://schemas.openxmlformats.org/drawingml/2006/main">
+              <a:graphicData uri="http://schemas.openxmlformats.org/drawingml/2006/picture">
+                <pic:pic xmlns:pic="http://schemas.openxmlformats.org/drawingml/2006/picture">
+                  <pic:nvPicPr>
+                    <pic:cNvPr id="378812495" name=""/>
+                    <pic:cNvPicPr/>
+                  </pic:nvPicPr>
+                  <pic:blipFill>
+                    <a:blip r:embed="rId46"/>
+                    <a:stretch>
+                      <a:fillRect/>
+                    </a:stretch>
+                  </pic:blipFill>
+                  <pic:spPr>
+                    <a:xfrm>
+                      <a:off x="0" y="0"/>
+                      <a:ext cx="5400040" cy="2101850"/>
+                    </a:xfrm>
+                    <a:prstGeom prst="rect">
+                      <a:avLst/>
+                    </a:prstGeom>
+                  </pic:spPr>
+                </pic:pic>
+              </a:graphicData>
+            </a:graphic>
+          </wp:inline>
+        </w:drawing>
+      </w:r>
+    </w:p>
+    <w:p>
+      <w:pPr>
+        <w:jc w:val="both"/>
+      </w:pPr>
+      <w:r>
+        <w:t xml:space="preserve">Y el resultado es el siguiente: </w:t>
+      </w:r>
+    </w:p>
+    <w:p>
+      <w:pPr>
+        <w:jc w:val="both"/>
+      </w:pPr>
+    </w:p>
+    <w:p>
+      <w:pPr>
+        <w:jc w:val="both"/>
+      </w:pPr>
+    </w:p>
+    <w:p>
+      <w:pPr>
+        <w:jc w:val="both"/>
+      </w:pPr>
+      <w:r>
+        <w:rPr>
+          <w:noProof/>
+        </w:rPr>
+        <w:drawing>
+          <wp:anchor distT="0" distB="0" distL="114300" distR="114300" simplePos="0" relativeHeight="251681792" behindDoc="0" locked="0" layoutInCell="1" allowOverlap="1" wp14:anchorId="417D5C43" wp14:editId="1D90ADBF">
+            <wp:simplePos x="0" y="0"/>
+            <wp:positionH relativeFrom="column">
+              <wp:posOffset>1464082</wp:posOffset>
+            </wp:positionH>
+            <wp:positionV relativeFrom="paragraph">
+              <wp:posOffset>347</wp:posOffset>
+            </wp:positionV>
+            <wp:extent cx="2389505" cy="3188335"/>
+            <wp:effectExtent l="0" t="0" r="0" b="0"/>
+            <wp:wrapTopAndBottom/>
+            <wp:docPr id="1666148041" name="Imagen 5"/>
+            <wp:cNvGraphicFramePr>
+              <a:graphicFrameLocks xmlns:a="http://schemas.openxmlformats.org/drawingml/2006/main" noChangeAspect="1"/>
+            </wp:cNvGraphicFramePr>
+            <a:graphic xmlns:a="http://schemas.openxmlformats.org/drawingml/2006/main">
+              <a:graphicData uri="http://schemas.openxmlformats.org/drawingml/2006/picture">
+                <pic:pic xmlns:pic="http://schemas.openxmlformats.org/drawingml/2006/picture">
+                  <pic:nvPicPr>
+                    <pic:cNvPr id="0" name="Picture 9"/>
+                    <pic:cNvPicPr>
+                      <a:picLocks noChangeAspect="1" noChangeArrowheads="1"/>
+                    </pic:cNvPicPr>
+                  </pic:nvPicPr>
+                  <pic:blipFill>
+                    <a:blip r:embed="rId47" cstate="print">
+                      <a:extLst>
+                        <a:ext uri="{28A0092B-C50C-407E-A947-70E740481C1C}">
+                          <a14:useLocalDpi xmlns:a14="http://schemas.microsoft.com/office/drawing/2010/main" val="0"/>
+                        </a:ext>
+                      </a:extLst>
+                    </a:blip>
+                    <a:srcRect/>
+                    <a:stretch>
+                      <a:fillRect/>
+                    </a:stretch>
+                  </pic:blipFill>
+                  <pic:spPr bwMode="auto">
+                    <a:xfrm>
+                      <a:off x="0" y="0"/>
+                      <a:ext cx="2389505" cy="3188335"/>
+                    </a:xfrm>
+                    <a:prstGeom prst="rect">
+                      <a:avLst/>
+                    </a:prstGeom>
+                    <a:noFill/>
+                    <a:ln>
+                      <a:noFill/>
+                    </a:ln>
+                  </pic:spPr>
+                </pic:pic>
+              </a:graphicData>
+            </a:graphic>
+          </wp:anchor>
+        </w:drawing>
+      </w:r>
+    </w:p>
+    <w:p>
+      <w:pPr>
+        <w:jc w:val="both"/>
+      </w:pPr>
+    </w:p>
+    <w:p>
+      <w:pPr>
+        <w:jc w:val="both"/>
+      </w:pPr>
+      <w:r>
+        <w:t xml:space="preserve">Y con esto finalizamos el apartado de los tickets </w:t>
+      </w:r>
     </w:p>
     <w:p>
       <w:pPr>
         <w:pStyle w:val="Ttulo2"/>
-      </w:pPr>
-      <w:bookmarkStart w:id="13" w:name="_Toc183084919"/>
-      <w:r>
-        <w:t>Cerrar mesas (pagar pedido)</w:t>
-      </w:r>
-      <w:bookmarkEnd w:id="13"/>
-    </w:p>
-    <w:p>
-      <w:pPr>
-        <w:pStyle w:val="Ttulo1"/>
-      </w:pPr>
-      <w:r>
+        <w:jc w:val="both"/>
+      </w:pPr>
+    </w:p>
+    <w:p>
+      <w:pPr>
+        <w:pStyle w:val="Ttulo2"/>
+        <w:jc w:val="both"/>
+      </w:pPr>
+      <w:r>
+        <w:t xml:space="preserve">Auditoría de fechas </w:t>
+      </w:r>
+    </w:p>
+    <w:p>
+      <w:pPr>
+        <w:jc w:val="both"/>
+      </w:pPr>
+      <w:r>
+        <w:t>Añado columna fecha para el pedido, y hacer búsqueda de pedidos de ese d</w:t>
+      </w:r>
+      <w:r>
+        <w:t>í</w:t>
+      </w:r>
+      <w:r>
+        <w:t>a.</w:t>
+      </w:r>
+      <w:r>
+        <w:t xml:space="preserve"> Esta opción ya está añadida en las capturas donde creamos el pedido, pero fue de los últimos cambios que realicé en el código.</w:t>
+      </w:r>
+      <w:r>
+        <w:t xml:space="preserve"> </w:t>
+      </w:r>
+    </w:p>
+    <w:p>
+      <w:pPr>
+        <w:jc w:val="both"/>
+      </w:pPr>
+      <w:r>
+        <w:rPr>
+          <w:noProof/>
+        </w:rPr>
         <w:lastRenderedPageBreak/>
-        <w:t xml:space="preserve">Spring 4 </w:t>
-      </w:r>
-    </w:p>
-    <w:p>
-      <w:pPr>
-        <w:pStyle w:val="Ttulo1"/>
-      </w:pPr>
-    </w:p>
-    <w:p>
-      <w:pPr>
-        <w:pStyle w:val="Ttulo2"/>
-      </w:pPr>
-      <w:r>
-        <w:t xml:space="preserve">Auditoría de fechas </w:t>
-      </w:r>
-    </w:p>
-    <w:p>
-      <w:r>
-        <w:t xml:space="preserve">Añado columna fecha para el pedido, y hacer búsqueda de pedidos de ese dia. </w:t>
-      </w:r>
-    </w:p>
-    <w:p>
-      <w:r>
-        <w:rPr>
-          <w:noProof/>
-        </w:rPr>
         <w:drawing>
           <wp:inline distT="0" distB="0" distL="0" distR="0" wp14:anchorId="5251B02F" wp14:editId="22E0E447">
             <wp:extent cx="5249008" cy="504895"/>
@@ -7282,7 +9192,7 @@
                     <pic:cNvPicPr/>
                   </pic:nvPicPr>
                   <pic:blipFill>
-                    <a:blip r:embed="rId28"/>
+                    <a:blip r:embed="rId48"/>
                     <a:stretch>
                       <a:fillRect/>
                     </a:stretch>
@@ -7303,22 +9213,51 @@
         </w:drawing>
       </w:r>
     </w:p>
-    <w:p/>
-    <w:p/>
-    <w:p/>
-    <w:p/>
-    <w:p/>
-    <w:p>
+    <w:p>
+      <w:pPr>
+        <w:jc w:val="both"/>
+      </w:pPr>
+    </w:p>
+    <w:p>
+      <w:pPr>
+        <w:jc w:val="both"/>
+      </w:pPr>
+    </w:p>
+    <w:p>
+      <w:pPr>
+        <w:jc w:val="both"/>
+      </w:pPr>
+    </w:p>
+    <w:p>
+      <w:pPr>
+        <w:jc w:val="both"/>
+      </w:pPr>
+    </w:p>
+    <w:p>
+      <w:pPr>
+        <w:jc w:val="both"/>
+      </w:pPr>
+    </w:p>
+    <w:p>
+      <w:pPr>
+        <w:jc w:val="both"/>
+      </w:pPr>
       <w:r>
         <w:t xml:space="preserve">Camareros </w:t>
       </w:r>
     </w:p>
     <w:p>
+      <w:pPr>
+        <w:jc w:val="both"/>
+      </w:pPr>
       <w:r>
         <w:t xml:space="preserve">Por defecto, suspendido es igual a 1, no están activos por defecto. </w:t>
       </w:r>
     </w:p>
     <w:p>
+      <w:pPr>
+        <w:jc w:val="both"/>
+      </w:pPr>
       <w:r>
         <w:drawing>
           <wp:inline distT="0" distB="0" distL="0" distR="0" wp14:anchorId="51828878" wp14:editId="61CAE1F5">
@@ -7336,7 +9275,7 @@
                     <pic:cNvPicPr/>
                   </pic:nvPicPr>
                   <pic:blipFill>
-                    <a:blip r:embed="rId29"/>
+                    <a:blip r:embed="rId49"/>
                     <a:stretch>
                       <a:fillRect/>
                     </a:stretch>
@@ -7357,9 +9296,1081 @@
         </w:drawing>
       </w:r>
     </w:p>
+    <w:p>
+      <w:pPr>
+        <w:jc w:val="both"/>
+      </w:pPr>
+      <w:r>
+        <w:t xml:space="preserve">Así mostramos los botones para administrar el estado de los camareros </w:t>
+      </w:r>
+    </w:p>
+    <w:p>
+      <w:pPr>
+        <w:jc w:val="both"/>
+        <w:rPr>
+          <w:u w:val="single"/>
+        </w:rPr>
+      </w:pPr>
+      <w:r>
+        <w:drawing>
+          <wp:inline distT="0" distB="0" distL="0" distR="0" wp14:anchorId="28EC8B5D" wp14:editId="65E0365B">
+            <wp:extent cx="5400040" cy="631825"/>
+            <wp:effectExtent l="0" t="0" r="0" b="0"/>
+            <wp:docPr id="1593726896" name="Imagen 1"/>
+            <wp:cNvGraphicFramePr>
+              <a:graphicFrameLocks xmlns:a="http://schemas.openxmlformats.org/drawingml/2006/main" noChangeAspect="1"/>
+            </wp:cNvGraphicFramePr>
+            <a:graphic xmlns:a="http://schemas.openxmlformats.org/drawingml/2006/main">
+              <a:graphicData uri="http://schemas.openxmlformats.org/drawingml/2006/picture">
+                <pic:pic xmlns:pic="http://schemas.openxmlformats.org/drawingml/2006/picture">
+                  <pic:nvPicPr>
+                    <pic:cNvPr id="1593726896" name=""/>
+                    <pic:cNvPicPr/>
+                  </pic:nvPicPr>
+                  <pic:blipFill>
+                    <a:blip r:embed="rId50"/>
+                    <a:stretch>
+                      <a:fillRect/>
+                    </a:stretch>
+                  </pic:blipFill>
+                  <pic:spPr>
+                    <a:xfrm>
+                      <a:off x="0" y="0"/>
+                      <a:ext cx="5400040" cy="631825"/>
+                    </a:xfrm>
+                    <a:prstGeom prst="rect">
+                      <a:avLst/>
+                    </a:prstGeom>
+                  </pic:spPr>
+                </pic:pic>
+              </a:graphicData>
+            </a:graphic>
+          </wp:inline>
+        </w:drawing>
+      </w:r>
+    </w:p>
+    <w:p>
+      <w:pPr>
+        <w:spacing w:line="240" w:lineRule="auto"/>
+        <w:jc w:val="both"/>
+        <w:outlineLvl w:val="0"/>
+        <w:rPr>
+          <w:rFonts w:ascii="Times New Roman" w:eastAsia="Times New Roman" w:hAnsi="Times New Roman" w:cs="Times New Roman"/>
+          <w:b/>
+          <w:bCs/>
+          <w:kern w:val="36"/>
+          <w:sz w:val="48"/>
+          <w:szCs w:val="48"/>
+          <w:lang w:eastAsia="es-ES"/>
+          <w14:ligatures w14:val="none"/>
+        </w:rPr>
+      </w:pPr>
+      <w:r>
+        <w:rPr>
+          <w:rFonts w:ascii="Times New Roman" w:eastAsia="Times New Roman" w:hAnsi="Times New Roman" w:cs="Times New Roman"/>
+          <w:b/>
+          <w:bCs/>
+          <w:color w:val="000000"/>
+          <w:kern w:val="36"/>
+          <w:sz w:val="48"/>
+          <w:szCs w:val="48"/>
+          <w:lang w:eastAsia="es-ES"/>
+          <w14:ligatures w14:val="none"/>
+        </w:rPr>
+        <w:t>Spring 4: Funciones administrativas</w:t>
+      </w:r>
+    </w:p>
+    <w:p>
+      <w:pPr>
+        <w:spacing w:after="0" w:line="240" w:lineRule="auto"/>
+        <w:jc w:val="both"/>
+        <w:rPr>
+          <w:rFonts w:ascii="Times New Roman" w:eastAsia="Times New Roman" w:hAnsi="Times New Roman" w:cs="Times New Roman"/>
+          <w:kern w:val="0"/>
+          <w:sz w:val="24"/>
+          <w:szCs w:val="24"/>
+          <w:lang w:eastAsia="es-ES"/>
+          <w14:ligatures w14:val="none"/>
+        </w:rPr>
+      </w:pPr>
+      <w:r>
+        <w:rPr>
+          <w:rFonts w:ascii="Libre Franklin" w:eastAsia="Times New Roman" w:hAnsi="Libre Franklin" w:cs="Times New Roman"/>
+          <w:color w:val="000000"/>
+          <w:kern w:val="0"/>
+          <w:lang w:eastAsia="es-ES"/>
+          <w14:ligatures w14:val="none"/>
+        </w:rPr>
+        <w:drawing>
+          <wp:anchor distT="0" distB="0" distL="114300" distR="114300" simplePos="0" relativeHeight="251683840" behindDoc="0" locked="0" layoutInCell="1" allowOverlap="1" wp14:anchorId="043D47C6" wp14:editId="7CC75813">
+            <wp:simplePos x="0" y="0"/>
+            <wp:positionH relativeFrom="margin">
+              <wp:posOffset>3655228</wp:posOffset>
+            </wp:positionH>
+            <wp:positionV relativeFrom="paragraph">
+              <wp:posOffset>106320</wp:posOffset>
+            </wp:positionV>
+            <wp:extent cx="2346325" cy="4348480"/>
+            <wp:effectExtent l="0" t="0" r="0" b="0"/>
+            <wp:wrapSquare wrapText="bothSides"/>
+            <wp:docPr id="2059906639" name="Imagen 1"/>
+            <wp:cNvGraphicFramePr>
+              <a:graphicFrameLocks xmlns:a="http://schemas.openxmlformats.org/drawingml/2006/main" noChangeAspect="1"/>
+            </wp:cNvGraphicFramePr>
+            <a:graphic xmlns:a="http://schemas.openxmlformats.org/drawingml/2006/main">
+              <a:graphicData uri="http://schemas.openxmlformats.org/drawingml/2006/picture">
+                <pic:pic xmlns:pic="http://schemas.openxmlformats.org/drawingml/2006/picture">
+                  <pic:nvPicPr>
+                    <pic:cNvPr id="2059906639" name=""/>
+                    <pic:cNvPicPr/>
+                  </pic:nvPicPr>
+                  <pic:blipFill>
+                    <a:blip r:embed="rId51" cstate="print">
+                      <a:extLst>
+                        <a:ext uri="{28A0092B-C50C-407E-A947-70E740481C1C}">
+                          <a14:useLocalDpi xmlns:a14="http://schemas.microsoft.com/office/drawing/2010/main" val="0"/>
+                        </a:ext>
+                      </a:extLst>
+                    </a:blip>
+                    <a:stretch>
+                      <a:fillRect/>
+                    </a:stretch>
+                  </pic:blipFill>
+                  <pic:spPr>
+                    <a:xfrm>
+                      <a:off x="0" y="0"/>
+                      <a:ext cx="2346325" cy="4348480"/>
+                    </a:xfrm>
+                    <a:prstGeom prst="rect">
+                      <a:avLst/>
+                    </a:prstGeom>
+                  </pic:spPr>
+                </pic:pic>
+              </a:graphicData>
+            </a:graphic>
+            <wp14:sizeRelH relativeFrom="margin">
+              <wp14:pctWidth>0</wp14:pctWidth>
+            </wp14:sizeRelH>
+            <wp14:sizeRelV relativeFrom="margin">
+              <wp14:pctHeight>0</wp14:pctHeight>
+            </wp14:sizeRelV>
+          </wp:anchor>
+        </w:drawing>
+      </w:r>
+    </w:p>
+    <w:p>
+      <w:pPr>
+        <w:spacing w:line="240" w:lineRule="auto"/>
+        <w:jc w:val="both"/>
+        <w:rPr>
+          <w:rFonts w:ascii="Libre Franklin" w:eastAsia="Times New Roman" w:hAnsi="Libre Franklin" w:cs="Times New Roman"/>
+          <w:color w:val="000000"/>
+          <w:kern w:val="0"/>
+          <w:lang w:eastAsia="es-ES"/>
+          <w14:ligatures w14:val="none"/>
+        </w:rPr>
+      </w:pPr>
+      <w:r>
+        <w:rPr>
+          <w:rFonts w:ascii="Libre Franklin" w:eastAsia="Times New Roman" w:hAnsi="Libre Franklin" w:cs="Times New Roman"/>
+          <w:color w:val="000000"/>
+          <w:kern w:val="0"/>
+          <w:lang w:eastAsia="es-ES"/>
+          <w14:ligatures w14:val="none"/>
+        </w:rPr>
+        <w:t>Para la vista del encargado he desarrollado el siguiente menú</w:t>
+      </w:r>
+      <w:r>
+        <w:rPr>
+          <w:rFonts w:ascii="Libre Franklin" w:eastAsia="Times New Roman" w:hAnsi="Libre Franklin" w:cs="Times New Roman"/>
+          <w:color w:val="000000"/>
+          <w:kern w:val="0"/>
+          <w:lang w:eastAsia="es-ES"/>
+          <w14:ligatures w14:val="none"/>
+        </w:rPr>
+        <w:t xml:space="preserve">. </w:t>
+      </w:r>
+    </w:p>
+    <w:p>
+      <w:pPr>
+        <w:spacing w:line="240" w:lineRule="auto"/>
+        <w:jc w:val="both"/>
+        <w:rPr>
+          <w:rFonts w:ascii="Libre Franklin" w:eastAsia="Times New Roman" w:hAnsi="Libre Franklin" w:cs="Times New Roman"/>
+          <w:color w:val="000000"/>
+          <w:kern w:val="0"/>
+          <w:lang w:eastAsia="es-ES"/>
+          <w14:ligatures w14:val="none"/>
+        </w:rPr>
+      </w:pPr>
+    </w:p>
+    <w:p>
+      <w:pPr>
+        <w:spacing w:line="240" w:lineRule="auto"/>
+        <w:jc w:val="both"/>
+        <w:rPr>
+          <w:rFonts w:ascii="Libre Franklin" w:eastAsia="Times New Roman" w:hAnsi="Libre Franklin" w:cs="Times New Roman"/>
+          <w:color w:val="000000"/>
+          <w:kern w:val="0"/>
+          <w:lang w:eastAsia="es-ES"/>
+          <w14:ligatures w14:val="none"/>
+        </w:rPr>
+      </w:pPr>
+      <w:r>
+        <w:rPr>
+          <w:rFonts w:ascii="Libre Franklin" w:eastAsia="Times New Roman" w:hAnsi="Libre Franklin" w:cs="Times New Roman"/>
+          <w:color w:val="000000"/>
+          <w:kern w:val="0"/>
+          <w:lang w:eastAsia="es-ES"/>
+          <w14:ligatures w14:val="none"/>
+        </w:rPr>
+        <w:t>En el primer apartado podemos acceder a la sección de los camareros, para realizar labores relacionadas con los pedidos actuales (poder modificarlos y eliminarlos).</w:t>
+      </w:r>
+    </w:p>
+    <w:p>
+      <w:pPr>
+        <w:spacing w:line="240" w:lineRule="auto"/>
+        <w:jc w:val="both"/>
+        <w:rPr>
+          <w:rFonts w:ascii="Libre Franklin" w:eastAsia="Times New Roman" w:hAnsi="Libre Franklin" w:cs="Times New Roman"/>
+          <w:color w:val="000000"/>
+          <w:kern w:val="0"/>
+          <w:lang w:eastAsia="es-ES"/>
+          <w14:ligatures w14:val="none"/>
+        </w:rPr>
+      </w:pPr>
+    </w:p>
+    <w:p>
+      <w:pPr>
+        <w:spacing w:line="240" w:lineRule="auto"/>
+        <w:jc w:val="both"/>
+        <w:rPr>
+          <w:rFonts w:ascii="Libre Franklin" w:eastAsia="Times New Roman" w:hAnsi="Libre Franklin" w:cs="Times New Roman"/>
+          <w:color w:val="000000"/>
+          <w:kern w:val="0"/>
+          <w:lang w:eastAsia="es-ES"/>
+          <w14:ligatures w14:val="none"/>
+        </w:rPr>
+      </w:pPr>
+      <w:r>
+        <w:rPr>
+          <w:rFonts w:ascii="Libre Franklin" w:eastAsia="Times New Roman" w:hAnsi="Libre Franklin" w:cs="Times New Roman"/>
+          <w:color w:val="000000"/>
+          <w:kern w:val="0"/>
+          <w:lang w:eastAsia="es-ES"/>
+          <w14:ligatures w14:val="none"/>
+        </w:rPr>
+        <w:t>En informe de ventas podremos seleccionar la fecha en la que se realizaron pedidos, y nos generará una factura detalla con información sobre ese día</w:t>
+      </w:r>
+    </w:p>
+    <w:p>
+      <w:pPr>
+        <w:spacing w:line="240" w:lineRule="auto"/>
+        <w:jc w:val="both"/>
+        <w:rPr>
+          <w:rFonts w:ascii="Libre Franklin" w:eastAsia="Times New Roman" w:hAnsi="Libre Franklin" w:cs="Times New Roman"/>
+          <w:color w:val="000000"/>
+          <w:kern w:val="0"/>
+          <w:lang w:eastAsia="es-ES"/>
+          <w14:ligatures w14:val="none"/>
+        </w:rPr>
+      </w:pPr>
+    </w:p>
+    <w:p>
+      <w:pPr>
+        <w:spacing w:line="240" w:lineRule="auto"/>
+        <w:jc w:val="both"/>
+        <w:rPr>
+          <w:rFonts w:ascii="Libre Franklin" w:eastAsia="Times New Roman" w:hAnsi="Libre Franklin" w:cs="Times New Roman"/>
+          <w:color w:val="000000"/>
+          <w:kern w:val="0"/>
+          <w:lang w:eastAsia="es-ES"/>
+          <w14:ligatures w14:val="none"/>
+        </w:rPr>
+      </w:pPr>
+      <w:r>
+        <w:rPr>
+          <w:rFonts w:ascii="Libre Franklin" w:eastAsia="Times New Roman" w:hAnsi="Libre Franklin" w:cs="Times New Roman"/>
+          <w:color w:val="000000"/>
+          <w:kern w:val="0"/>
+          <w:lang w:eastAsia="es-ES"/>
+          <w14:ligatures w14:val="none"/>
+        </w:rPr>
+        <w:t>Se despliegan distintos modales donde podremos dirigirnos al apartado donde se muestran los usuarios y su gestión, y otro con un formulario para añadir nuevos.</w:t>
+      </w:r>
+    </w:p>
+    <w:p>
+      <w:pPr>
+        <w:spacing w:line="240" w:lineRule="auto"/>
+        <w:jc w:val="both"/>
+        <w:rPr>
+          <w:rFonts w:ascii="Libre Franklin" w:eastAsia="Times New Roman" w:hAnsi="Libre Franklin" w:cs="Times New Roman"/>
+          <w:color w:val="000000"/>
+          <w:kern w:val="0"/>
+          <w:lang w:eastAsia="es-ES"/>
+          <w14:ligatures w14:val="none"/>
+        </w:rPr>
+      </w:pPr>
+    </w:p>
+    <w:p>
+      <w:pPr>
+        <w:spacing w:line="240" w:lineRule="auto"/>
+        <w:jc w:val="both"/>
+        <w:rPr>
+          <w:rFonts w:ascii="Libre Franklin" w:eastAsia="Times New Roman" w:hAnsi="Libre Franklin" w:cs="Times New Roman"/>
+          <w:color w:val="000000"/>
+          <w:kern w:val="0"/>
+          <w:lang w:eastAsia="es-ES"/>
+          <w14:ligatures w14:val="none"/>
+        </w:rPr>
+      </w:pPr>
+      <w:r>
+        <w:rPr>
+          <w:rFonts w:ascii="Libre Franklin" w:eastAsia="Times New Roman" w:hAnsi="Libre Franklin" w:cs="Times New Roman"/>
+          <w:color w:val="000000"/>
+          <w:kern w:val="0"/>
+          <w:lang w:eastAsia="es-ES"/>
+          <w14:ligatures w14:val="none"/>
+        </w:rPr>
+        <w:t xml:space="preserve">Además de incluir el apartado de gestión de productos donde modificamos el stock, añadimos y eliminamos productos. </w:t>
+      </w:r>
+    </w:p>
+    <w:p>
+      <w:pPr>
+        <w:pStyle w:val="Ttulo2"/>
+      </w:pPr>
+    </w:p>
+    <w:p>
+      <w:pPr>
+        <w:pStyle w:val="Ttulo2"/>
+      </w:pPr>
+      <w:r>
+        <w:lastRenderedPageBreak/>
+        <w:t xml:space="preserve">Gestionar pedidos: </w:t>
+      </w:r>
+    </w:p>
+    <w:p>
+      <w:r>
+        <w:t>Cuando accedemos a la vista del camarero y posteriormente a una mesa con el pedido activo, el archivo comprueba que realmente es encargado.</w:t>
+      </w:r>
+    </w:p>
+    <w:p>
+      <w:pPr>
+        <w:pStyle w:val="Ttulo2"/>
+      </w:pPr>
+      <w:r>
+        <w:drawing>
+          <wp:inline distT="0" distB="0" distL="0" distR="0" wp14:anchorId="14121E9B" wp14:editId="3163854F">
+            <wp:extent cx="5400040" cy="1517650"/>
+            <wp:effectExtent l="0" t="0" r="0" b="6350"/>
+            <wp:docPr id="210918975" name="Imagen 1"/>
+            <wp:cNvGraphicFramePr>
+              <a:graphicFrameLocks xmlns:a="http://schemas.openxmlformats.org/drawingml/2006/main" noChangeAspect="1"/>
+            </wp:cNvGraphicFramePr>
+            <a:graphic xmlns:a="http://schemas.openxmlformats.org/drawingml/2006/main">
+              <a:graphicData uri="http://schemas.openxmlformats.org/drawingml/2006/picture">
+                <pic:pic xmlns:pic="http://schemas.openxmlformats.org/drawingml/2006/picture">
+                  <pic:nvPicPr>
+                    <pic:cNvPr id="210918975" name=""/>
+                    <pic:cNvPicPr/>
+                  </pic:nvPicPr>
+                  <pic:blipFill>
+                    <a:blip r:embed="rId52"/>
+                    <a:stretch>
+                      <a:fillRect/>
+                    </a:stretch>
+                  </pic:blipFill>
+                  <pic:spPr>
+                    <a:xfrm>
+                      <a:off x="0" y="0"/>
+                      <a:ext cx="5400040" cy="1517650"/>
+                    </a:xfrm>
+                    <a:prstGeom prst="rect">
+                      <a:avLst/>
+                    </a:prstGeom>
+                  </pic:spPr>
+                </pic:pic>
+              </a:graphicData>
+            </a:graphic>
+          </wp:inline>
+        </w:drawing>
+      </w:r>
+    </w:p>
+    <w:p>
+      <w:pPr>
+        <w:rPr>
+          <w:lang w:eastAsia="es-ES"/>
+        </w:rPr>
+      </w:pPr>
+      <w:r>
+        <w:rPr>
+          <w:lang w:eastAsia="es-ES"/>
+        </w:rPr>
+        <w:drawing>
+          <wp:anchor distT="0" distB="0" distL="114300" distR="114300" simplePos="0" relativeHeight="251675648" behindDoc="0" locked="0" layoutInCell="1" allowOverlap="1" wp14:anchorId="5B442D82" wp14:editId="5C704E85">
+            <wp:simplePos x="0" y="0"/>
+            <wp:positionH relativeFrom="column">
+              <wp:posOffset>-552255</wp:posOffset>
+            </wp:positionH>
+            <wp:positionV relativeFrom="paragraph">
+              <wp:posOffset>544842</wp:posOffset>
+            </wp:positionV>
+            <wp:extent cx="6606252" cy="988141"/>
+            <wp:effectExtent l="0" t="0" r="4445" b="2540"/>
+            <wp:wrapSquare wrapText="bothSides"/>
+            <wp:docPr id="781835455" name="Imagen 1"/>
+            <wp:cNvGraphicFramePr>
+              <a:graphicFrameLocks xmlns:a="http://schemas.openxmlformats.org/drawingml/2006/main" noChangeAspect="1"/>
+            </wp:cNvGraphicFramePr>
+            <a:graphic xmlns:a="http://schemas.openxmlformats.org/drawingml/2006/main">
+              <a:graphicData uri="http://schemas.openxmlformats.org/drawingml/2006/picture">
+                <pic:pic xmlns:pic="http://schemas.openxmlformats.org/drawingml/2006/picture">
+                  <pic:nvPicPr>
+                    <pic:cNvPr id="781835455" name=""/>
+                    <pic:cNvPicPr/>
+                  </pic:nvPicPr>
+                  <pic:blipFill>
+                    <a:blip r:embed="rId53">
+                      <a:extLst>
+                        <a:ext uri="{28A0092B-C50C-407E-A947-70E740481C1C}">
+                          <a14:useLocalDpi xmlns:a14="http://schemas.microsoft.com/office/drawing/2010/main" val="0"/>
+                        </a:ext>
+                      </a:extLst>
+                    </a:blip>
+                    <a:stretch>
+                      <a:fillRect/>
+                    </a:stretch>
+                  </pic:blipFill>
+                  <pic:spPr>
+                    <a:xfrm>
+                      <a:off x="0" y="0"/>
+                      <a:ext cx="6606252" cy="988141"/>
+                    </a:xfrm>
+                    <a:prstGeom prst="rect">
+                      <a:avLst/>
+                    </a:prstGeom>
+                  </pic:spPr>
+                </pic:pic>
+              </a:graphicData>
+            </a:graphic>
+          </wp:anchor>
+        </w:drawing>
+      </w:r>
+      <w:r>
+        <w:rPr>
+          <w:lang w:eastAsia="es-ES"/>
+        </w:rPr>
+        <w:t xml:space="preserve">Esta opción nos permite generar junto al producto, un botón que elimine el mismo del pedido, accediendo por el enlace a la consulta donde se genera la modificación: </w:t>
+      </w:r>
+    </w:p>
+    <w:p>
+      <w:pPr>
+        <w:spacing w:after="0" w:line="240" w:lineRule="auto"/>
+        <w:jc w:val="both"/>
+        <w:rPr>
+          <w:lang w:eastAsia="es-ES"/>
+        </w:rPr>
+      </w:pPr>
+    </w:p>
+    <w:p>
+      <w:pPr>
+        <w:spacing w:after="0" w:line="240" w:lineRule="auto"/>
+        <w:jc w:val="both"/>
+        <w:rPr>
+          <w:lang w:eastAsia="es-ES"/>
+        </w:rPr>
+      </w:pPr>
+      <w:r>
+        <w:rPr>
+          <w:lang w:eastAsia="es-ES"/>
+        </w:rPr>
+        <w:t xml:space="preserve">El código de eliminar línea va a utilizar esos dos parámetros para eliminar el producto. Es similar a los archivos que utilizo para eliminar camareros y productos, los cuales muestro abajo. </w:t>
+      </w:r>
+    </w:p>
+    <w:p>
+      <w:pPr>
+        <w:spacing w:after="0" w:line="240" w:lineRule="auto"/>
+        <w:jc w:val="both"/>
+        <w:rPr>
+          <w:rFonts w:ascii="Times New Roman" w:eastAsia="Times New Roman" w:hAnsi="Times New Roman" w:cs="Times New Roman"/>
+          <w:kern w:val="0"/>
+          <w:sz w:val="24"/>
+          <w:szCs w:val="24"/>
+          <w:lang w:eastAsia="es-ES"/>
+          <w14:ligatures w14:val="none"/>
+        </w:rPr>
+      </w:pPr>
+    </w:p>
+    <w:p>
+      <w:pPr>
+        <w:spacing w:line="240" w:lineRule="auto"/>
+        <w:jc w:val="both"/>
+        <w:outlineLvl w:val="1"/>
+        <w:rPr>
+          <w:rFonts w:ascii="Times New Roman" w:eastAsia="Times New Roman" w:hAnsi="Times New Roman" w:cs="Times New Roman"/>
+          <w:b/>
+          <w:bCs/>
+          <w:kern w:val="0"/>
+          <w:sz w:val="36"/>
+          <w:szCs w:val="36"/>
+          <w:lang w:eastAsia="es-ES"/>
+          <w14:ligatures w14:val="none"/>
+        </w:rPr>
+      </w:pPr>
+      <w:r>
+        <w:rPr>
+          <w:rFonts w:ascii="Times New Roman" w:eastAsia="Times New Roman" w:hAnsi="Times New Roman" w:cs="Times New Roman"/>
+          <w:b/>
+          <w:bCs/>
+          <w:color w:val="000000"/>
+          <w:kern w:val="0"/>
+          <w:sz w:val="36"/>
+          <w:szCs w:val="36"/>
+          <w:lang w:eastAsia="es-ES"/>
+          <w14:ligatures w14:val="none"/>
+        </w:rPr>
+        <w:t>Gestionar productos: </w:t>
+      </w:r>
+    </w:p>
+    <w:p>
+      <w:pPr>
+        <w:spacing w:line="240" w:lineRule="auto"/>
+        <w:jc w:val="both"/>
+        <w:rPr>
+          <w:rFonts w:ascii="Times New Roman" w:eastAsia="Times New Roman" w:hAnsi="Times New Roman" w:cs="Times New Roman"/>
+          <w:kern w:val="0"/>
+          <w:sz w:val="24"/>
+          <w:szCs w:val="24"/>
+          <w:lang w:eastAsia="es-ES"/>
+          <w14:ligatures w14:val="none"/>
+        </w:rPr>
+      </w:pPr>
+      <w:r>
+        <w:rPr>
+          <w:rFonts w:ascii="Libre Franklin" w:eastAsia="Times New Roman" w:hAnsi="Libre Franklin" w:cs="Times New Roman"/>
+          <w:color w:val="000000"/>
+          <w:kern w:val="0"/>
+          <w:lang w:eastAsia="es-ES"/>
+          <w14:ligatures w14:val="none"/>
+        </w:rPr>
+        <w:t>En este apartado encontramos un formulario para insertar nuevos productos, según su categoría y el resto de parámetros necesarios (precio, stock).  La inserción en la base de datos requiere rellenar todos los campos. </w:t>
+      </w:r>
+    </w:p>
+    <w:p>
+      <w:pPr>
+        <w:spacing w:line="240" w:lineRule="auto"/>
+        <w:jc w:val="both"/>
+        <w:rPr>
+          <w:rFonts w:ascii="Times New Roman" w:eastAsia="Times New Roman" w:hAnsi="Times New Roman" w:cs="Times New Roman"/>
+          <w:kern w:val="0"/>
+          <w:sz w:val="24"/>
+          <w:szCs w:val="24"/>
+          <w:lang w:eastAsia="es-ES"/>
+          <w14:ligatures w14:val="none"/>
+        </w:rPr>
+      </w:pPr>
+      <w:r>
+        <w:rPr>
+          <w:rFonts w:ascii="Libre Franklin" w:eastAsia="Times New Roman" w:hAnsi="Libre Franklin" w:cs="Times New Roman"/>
+          <w:noProof/>
+          <w:color w:val="000000"/>
+          <w:kern w:val="0"/>
+          <w:bdr w:val="none" w:sz="0" w:space="0" w:color="auto" w:frame="1"/>
+          <w:lang w:eastAsia="es-ES"/>
+          <w14:ligatures w14:val="none"/>
+        </w:rPr>
+        <w:drawing>
+          <wp:inline distT="0" distB="0" distL="0" distR="0" wp14:anchorId="6835FA42" wp14:editId="3A795B2F">
+            <wp:extent cx="5400040" cy="370840"/>
+            <wp:effectExtent l="0" t="0" r="0" b="0"/>
+            <wp:docPr id="1004904361" name="Imagen 2"/>
+            <wp:cNvGraphicFramePr>
+              <a:graphicFrameLocks xmlns:a="http://schemas.openxmlformats.org/drawingml/2006/main" noChangeAspect="1"/>
+            </wp:cNvGraphicFramePr>
+            <a:graphic xmlns:a="http://schemas.openxmlformats.org/drawingml/2006/main">
+              <a:graphicData uri="http://schemas.openxmlformats.org/drawingml/2006/picture">
+                <pic:pic xmlns:pic="http://schemas.openxmlformats.org/drawingml/2006/picture">
+                  <pic:nvPicPr>
+                    <pic:cNvPr id="0" name="Picture 3"/>
+                    <pic:cNvPicPr>
+                      <a:picLocks noChangeAspect="1" noChangeArrowheads="1"/>
+                    </pic:cNvPicPr>
+                  </pic:nvPicPr>
+                  <pic:blipFill>
+                    <a:blip r:embed="rId54">
+                      <a:extLst>
+                        <a:ext uri="{28A0092B-C50C-407E-A947-70E740481C1C}">
+                          <a14:useLocalDpi xmlns:a14="http://schemas.microsoft.com/office/drawing/2010/main" val="0"/>
+                        </a:ext>
+                      </a:extLst>
+                    </a:blip>
+                    <a:srcRect/>
+                    <a:stretch>
+                      <a:fillRect/>
+                    </a:stretch>
+                  </pic:blipFill>
+                  <pic:spPr bwMode="auto">
+                    <a:xfrm>
+                      <a:off x="0" y="0"/>
+                      <a:ext cx="5400040" cy="370840"/>
+                    </a:xfrm>
+                    <a:prstGeom prst="rect">
+                      <a:avLst/>
+                    </a:prstGeom>
+                    <a:noFill/>
+                    <a:ln>
+                      <a:noFill/>
+                    </a:ln>
+                  </pic:spPr>
+                </pic:pic>
+              </a:graphicData>
+            </a:graphic>
+          </wp:inline>
+        </w:drawing>
+      </w:r>
+    </w:p>
+    <w:p>
+      <w:pPr>
+        <w:spacing w:after="240" w:line="240" w:lineRule="auto"/>
+        <w:jc w:val="both"/>
+        <w:rPr>
+          <w:rFonts w:ascii="Times New Roman" w:eastAsia="Times New Roman" w:hAnsi="Times New Roman" w:cs="Times New Roman"/>
+          <w:kern w:val="0"/>
+          <w:sz w:val="24"/>
+          <w:szCs w:val="24"/>
+          <w:lang w:eastAsia="es-ES"/>
+          <w14:ligatures w14:val="none"/>
+        </w:rPr>
+      </w:pPr>
+      <w:r>
+        <w:rPr>
+          <w:rFonts w:ascii="Times New Roman" w:eastAsia="Times New Roman" w:hAnsi="Times New Roman" w:cs="Times New Roman"/>
+          <w:kern w:val="0"/>
+          <w:sz w:val="24"/>
+          <w:szCs w:val="24"/>
+          <w:lang w:eastAsia="es-ES"/>
+          <w14:ligatures w14:val="none"/>
+        </w:rPr>
+        <w:br/>
+      </w:r>
+    </w:p>
+    <w:p>
+      <w:pPr>
+        <w:spacing w:line="240" w:lineRule="auto"/>
+        <w:jc w:val="both"/>
+        <w:outlineLvl w:val="1"/>
+        <w:rPr>
+          <w:rFonts w:ascii="Times New Roman" w:eastAsia="Times New Roman" w:hAnsi="Times New Roman" w:cs="Times New Roman"/>
+          <w:b/>
+          <w:bCs/>
+          <w:kern w:val="0"/>
+          <w:sz w:val="36"/>
+          <w:szCs w:val="36"/>
+          <w:lang w:eastAsia="es-ES"/>
+          <w14:ligatures w14:val="none"/>
+        </w:rPr>
+      </w:pPr>
+      <w:r>
+        <w:rPr>
+          <w:rFonts w:ascii="Times New Roman" w:eastAsia="Times New Roman" w:hAnsi="Times New Roman" w:cs="Times New Roman"/>
+          <w:b/>
+          <w:bCs/>
+          <w:color w:val="000000"/>
+          <w:kern w:val="0"/>
+          <w:sz w:val="36"/>
+          <w:szCs w:val="36"/>
+          <w:lang w:eastAsia="es-ES"/>
+          <w14:ligatures w14:val="none"/>
+        </w:rPr>
+        <w:t>Gestionar camareros </w:t>
+      </w:r>
+    </w:p>
+    <w:p>
+      <w:pPr>
+        <w:pStyle w:val="Ttulo3"/>
+      </w:pPr>
+      <w:r>
+        <w:t>Agregar camareros, suspender o eliminar. </w:t>
+      </w:r>
+    </w:p>
+    <w:p>
+      <w:pPr>
+        <w:pStyle w:val="Ttulo3"/>
+      </w:pPr>
+    </w:p>
+    <w:p>
+      <w:pPr>
+        <w:spacing w:line="240" w:lineRule="auto"/>
+        <w:jc w:val="both"/>
+        <w:rPr>
+          <w:rFonts w:ascii="Libre Franklin" w:eastAsia="Times New Roman" w:hAnsi="Libre Franklin" w:cs="Times New Roman"/>
+          <w:b/>
+          <w:bCs/>
+          <w:color w:val="000000"/>
+          <w:kern w:val="0"/>
+          <w:lang w:eastAsia="es-ES"/>
+          <w14:ligatures w14:val="none"/>
+        </w:rPr>
+      </w:pPr>
+    </w:p>
+    <w:p>
+      <w:pPr>
+        <w:spacing w:line="240" w:lineRule="auto"/>
+        <w:jc w:val="both"/>
+        <w:rPr>
+          <w:rFonts w:ascii="Libre Franklin" w:eastAsia="Times New Roman" w:hAnsi="Libre Franklin" w:cs="Times New Roman"/>
+          <w:b/>
+          <w:bCs/>
+          <w:color w:val="000000"/>
+          <w:kern w:val="0"/>
+          <w:lang w:eastAsia="es-ES"/>
+          <w14:ligatures w14:val="none"/>
+        </w:rPr>
+      </w:pPr>
+    </w:p>
+    <w:p>
+      <w:pPr>
+        <w:spacing w:line="240" w:lineRule="auto"/>
+        <w:jc w:val="both"/>
+        <w:rPr>
+          <w:rFonts w:ascii="Times New Roman" w:eastAsia="Times New Roman" w:hAnsi="Times New Roman" w:cs="Times New Roman"/>
+          <w:kern w:val="0"/>
+          <w:sz w:val="24"/>
+          <w:szCs w:val="24"/>
+          <w:lang w:eastAsia="es-ES"/>
+          <w14:ligatures w14:val="none"/>
+        </w:rPr>
+      </w:pPr>
+    </w:p>
+    <w:p>
+      <w:pPr>
+        <w:spacing w:after="240" w:line="240" w:lineRule="auto"/>
+        <w:jc w:val="both"/>
+        <w:rPr>
+          <w:rFonts w:ascii="Times New Roman" w:eastAsia="Times New Roman" w:hAnsi="Times New Roman" w:cs="Times New Roman"/>
+          <w:kern w:val="0"/>
+          <w:sz w:val="24"/>
+          <w:szCs w:val="24"/>
+          <w:lang w:eastAsia="es-ES"/>
+          <w14:ligatures w14:val="none"/>
+        </w:rPr>
+      </w:pPr>
+    </w:p>
+    <w:p>
+      <w:pPr>
+        <w:spacing w:line="240" w:lineRule="auto"/>
+        <w:jc w:val="both"/>
+        <w:outlineLvl w:val="1"/>
+        <w:rPr>
+          <w:rFonts w:ascii="Times New Roman" w:eastAsia="Times New Roman" w:hAnsi="Times New Roman" w:cs="Times New Roman"/>
+          <w:b/>
+          <w:bCs/>
+          <w:kern w:val="0"/>
+          <w:sz w:val="36"/>
+          <w:szCs w:val="36"/>
+          <w:lang w:eastAsia="es-ES"/>
+          <w14:ligatures w14:val="none"/>
+        </w:rPr>
+      </w:pPr>
+      <w:r>
+        <w:rPr>
+          <w:rFonts w:ascii="Times New Roman" w:eastAsia="Times New Roman" w:hAnsi="Times New Roman" w:cs="Times New Roman"/>
+          <w:b/>
+          <w:bCs/>
+          <w:color w:val="000000"/>
+          <w:kern w:val="0"/>
+          <w:sz w:val="36"/>
+          <w:szCs w:val="36"/>
+          <w:lang w:eastAsia="es-ES"/>
+          <w14:ligatures w14:val="none"/>
+        </w:rPr>
+        <w:t>Informes de ventas e historial de pedidos </w:t>
+      </w:r>
+    </w:p>
+    <w:p>
+      <w:pPr>
+        <w:spacing w:line="240" w:lineRule="auto"/>
+        <w:jc w:val="both"/>
+        <w:rPr>
+          <w:rFonts w:ascii="Times New Roman" w:eastAsia="Times New Roman" w:hAnsi="Times New Roman" w:cs="Times New Roman"/>
+          <w:kern w:val="0"/>
+          <w:sz w:val="24"/>
+          <w:szCs w:val="24"/>
+          <w:lang w:eastAsia="es-ES"/>
+          <w14:ligatures w14:val="none"/>
+        </w:rPr>
+      </w:pPr>
+      <w:r>
+        <w:rPr>
+          <w:rFonts w:ascii="Libre Franklin" w:eastAsia="Times New Roman" w:hAnsi="Libre Franklin" w:cs="Times New Roman"/>
+          <w:color w:val="000000"/>
+          <w:kern w:val="0"/>
+          <w:lang w:eastAsia="es-ES"/>
+          <w14:ligatures w14:val="none"/>
+        </w:rPr>
+        <w:t xml:space="preserve">Volvemos al menú. Al pulsar en “ver informes” nos saltará un formulario donde podemos insertar el día del informe que estamos buscando. Automáticamente nos redirige al </w:t>
+      </w:r>
+      <w:proofErr w:type="spellStart"/>
+      <w:r>
+        <w:rPr>
+          <w:rFonts w:ascii="Libre Franklin" w:eastAsia="Times New Roman" w:hAnsi="Libre Franklin" w:cs="Times New Roman"/>
+          <w:color w:val="000000"/>
+          <w:kern w:val="0"/>
+          <w:lang w:eastAsia="es-ES"/>
+          <w14:ligatures w14:val="none"/>
+        </w:rPr>
+        <w:t>pdf</w:t>
+      </w:r>
+      <w:proofErr w:type="spellEnd"/>
+      <w:r>
+        <w:rPr>
+          <w:rFonts w:ascii="Libre Franklin" w:eastAsia="Times New Roman" w:hAnsi="Libre Franklin" w:cs="Times New Roman"/>
+          <w:color w:val="000000"/>
+          <w:kern w:val="0"/>
+          <w:lang w:eastAsia="es-ES"/>
+          <w14:ligatures w14:val="none"/>
+        </w:rPr>
+        <w:t xml:space="preserve"> generado, tomando por atributo indispensable la fecha elegida. </w:t>
+      </w:r>
+    </w:p>
+    <w:p>
+      <w:pPr>
+        <w:spacing w:after="0" w:line="240" w:lineRule="auto"/>
+        <w:jc w:val="both"/>
+        <w:rPr>
+          <w:rFonts w:ascii="Times New Roman" w:eastAsia="Times New Roman" w:hAnsi="Times New Roman" w:cs="Times New Roman"/>
+          <w:kern w:val="0"/>
+          <w:sz w:val="24"/>
+          <w:szCs w:val="24"/>
+          <w:lang w:eastAsia="es-ES"/>
+          <w14:ligatures w14:val="none"/>
+        </w:rPr>
+      </w:pPr>
+    </w:p>
+    <w:p>
+      <w:pPr>
+        <w:spacing w:line="240" w:lineRule="auto"/>
+        <w:jc w:val="both"/>
+        <w:rPr>
+          <w:rFonts w:ascii="Libre Franklin" w:eastAsia="Times New Roman" w:hAnsi="Libre Franklin" w:cs="Times New Roman"/>
+          <w:b/>
+          <w:bCs/>
+          <w:color w:val="000000"/>
+          <w:kern w:val="0"/>
+          <w:lang w:eastAsia="es-ES"/>
+          <w14:ligatures w14:val="none"/>
+        </w:rPr>
+      </w:pPr>
+      <w:r>
+        <w:rPr>
+          <w:rFonts w:ascii="Libre Franklin" w:eastAsia="Times New Roman" w:hAnsi="Libre Franklin" w:cs="Times New Roman"/>
+          <w:b/>
+          <w:bCs/>
+          <w:color w:val="000000"/>
+          <w:kern w:val="0"/>
+          <w:lang w:eastAsia="es-ES"/>
+          <w14:ligatures w14:val="none"/>
+        </w:rPr>
+        <w:t>INSERTAR CAPTURA CON media, total productos y eso. </w:t>
+      </w:r>
+    </w:p>
+    <w:p>
+      <w:pPr>
+        <w:spacing w:line="240" w:lineRule="auto"/>
+        <w:jc w:val="both"/>
+        <w:rPr>
+          <w:rFonts w:ascii="Times New Roman" w:eastAsia="Times New Roman" w:hAnsi="Times New Roman" w:cs="Times New Roman"/>
+          <w:kern w:val="0"/>
+          <w:sz w:val="24"/>
+          <w:szCs w:val="24"/>
+          <w:u w:val="single"/>
+          <w:lang w:eastAsia="es-ES"/>
+          <w14:ligatures w14:val="none"/>
+        </w:rPr>
+      </w:pPr>
+      <w:r>
+        <w:rPr>
+          <w:rFonts w:ascii="Times New Roman" w:eastAsia="Times New Roman" w:hAnsi="Times New Roman" w:cs="Times New Roman"/>
+          <w:kern w:val="0"/>
+          <w:sz w:val="24"/>
+          <w:szCs w:val="24"/>
+          <w:lang w:eastAsia="es-ES"/>
+          <w14:ligatures w14:val="none"/>
+        </w:rPr>
+        <w:drawing>
+          <wp:anchor distT="0" distB="0" distL="114300" distR="114300" simplePos="0" relativeHeight="251674624" behindDoc="0" locked="0" layoutInCell="1" allowOverlap="1" wp14:anchorId="4D61CEB8" wp14:editId="4DC910F2">
+            <wp:simplePos x="0" y="0"/>
+            <wp:positionH relativeFrom="margin">
+              <wp:align>center</wp:align>
+            </wp:positionH>
+            <wp:positionV relativeFrom="paragraph">
+              <wp:posOffset>179885</wp:posOffset>
+            </wp:positionV>
+            <wp:extent cx="2889250" cy="3366135"/>
+            <wp:effectExtent l="0" t="0" r="6350" b="5715"/>
+            <wp:wrapTopAndBottom/>
+            <wp:docPr id="155813154" name="Imagen 1"/>
+            <wp:cNvGraphicFramePr>
+              <a:graphicFrameLocks xmlns:a="http://schemas.openxmlformats.org/drawingml/2006/main" noChangeAspect="1"/>
+            </wp:cNvGraphicFramePr>
+            <a:graphic xmlns:a="http://schemas.openxmlformats.org/drawingml/2006/main">
+              <a:graphicData uri="http://schemas.openxmlformats.org/drawingml/2006/picture">
+                <pic:pic xmlns:pic="http://schemas.openxmlformats.org/drawingml/2006/picture">
+                  <pic:nvPicPr>
+                    <pic:cNvPr id="155813154" name=""/>
+                    <pic:cNvPicPr/>
+                  </pic:nvPicPr>
+                  <pic:blipFill>
+                    <a:blip r:embed="rId55">
+                      <a:extLst>
+                        <a:ext uri="{28A0092B-C50C-407E-A947-70E740481C1C}">
+                          <a14:useLocalDpi xmlns:a14="http://schemas.microsoft.com/office/drawing/2010/main" val="0"/>
+                        </a:ext>
+                      </a:extLst>
+                    </a:blip>
+                    <a:stretch>
+                      <a:fillRect/>
+                    </a:stretch>
+                  </pic:blipFill>
+                  <pic:spPr>
+                    <a:xfrm>
+                      <a:off x="0" y="0"/>
+                      <a:ext cx="2889250" cy="3366135"/>
+                    </a:xfrm>
+                    <a:prstGeom prst="rect">
+                      <a:avLst/>
+                    </a:prstGeom>
+                  </pic:spPr>
+                </pic:pic>
+              </a:graphicData>
+            </a:graphic>
+          </wp:anchor>
+        </w:drawing>
+      </w:r>
+    </w:p>
+    <w:p>
+      <w:pPr>
+        <w:spacing w:after="0" w:line="240" w:lineRule="auto"/>
+        <w:jc w:val="both"/>
+        <w:rPr>
+          <w:rFonts w:ascii="Times New Roman" w:eastAsia="Times New Roman" w:hAnsi="Times New Roman" w:cs="Times New Roman"/>
+          <w:kern w:val="0"/>
+          <w:sz w:val="24"/>
+          <w:szCs w:val="24"/>
+          <w:lang w:eastAsia="es-ES"/>
+          <w14:ligatures w14:val="none"/>
+        </w:rPr>
+      </w:pPr>
+    </w:p>
+    <w:p>
+      <w:pPr>
+        <w:spacing w:line="240" w:lineRule="auto"/>
+        <w:jc w:val="both"/>
+        <w:rPr>
+          <w:rFonts w:ascii="Times New Roman" w:eastAsia="Times New Roman" w:hAnsi="Times New Roman" w:cs="Times New Roman"/>
+          <w:kern w:val="0"/>
+          <w:sz w:val="24"/>
+          <w:szCs w:val="24"/>
+          <w:lang w:eastAsia="es-ES"/>
+          <w14:ligatures w14:val="none"/>
+        </w:rPr>
+      </w:pPr>
+      <w:r>
+        <w:rPr>
+          <w:rFonts w:ascii="Libre Franklin" w:eastAsia="Times New Roman" w:hAnsi="Libre Franklin" w:cs="Times New Roman"/>
+          <w:b/>
+          <w:bCs/>
+          <w:color w:val="000000"/>
+          <w:kern w:val="0"/>
+          <w:lang w:eastAsia="es-ES"/>
+          <w14:ligatures w14:val="none"/>
+        </w:rPr>
+        <w:t>Consultas a la base de datos que requiere esta funcionalidad: </w:t>
+      </w:r>
+    </w:p>
+    <w:p>
+      <w:pPr>
+        <w:spacing w:line="240" w:lineRule="auto"/>
+        <w:jc w:val="both"/>
+        <w:rPr>
+          <w:rFonts w:ascii="Times New Roman" w:eastAsia="Times New Roman" w:hAnsi="Times New Roman" w:cs="Times New Roman"/>
+          <w:kern w:val="0"/>
+          <w:sz w:val="24"/>
+          <w:szCs w:val="24"/>
+          <w:lang w:eastAsia="es-ES"/>
+          <w14:ligatures w14:val="none"/>
+        </w:rPr>
+      </w:pPr>
+      <w:r>
+        <w:rPr>
+          <w:rFonts w:ascii="Libre Franklin" w:eastAsia="Times New Roman" w:hAnsi="Libre Franklin" w:cs="Times New Roman"/>
+          <w:b/>
+          <w:bCs/>
+          <w:noProof/>
+          <w:color w:val="000000"/>
+          <w:kern w:val="0"/>
+          <w:bdr w:val="none" w:sz="0" w:space="0" w:color="auto" w:frame="1"/>
+          <w:lang w:eastAsia="es-ES"/>
+          <w14:ligatures w14:val="none"/>
+        </w:rPr>
+        <w:drawing>
+          <wp:inline distT="0" distB="0" distL="0" distR="0" wp14:anchorId="79CE9EF3" wp14:editId="345EAA70">
+            <wp:extent cx="5400040" cy="2587625"/>
+            <wp:effectExtent l="0" t="0" r="0" b="3175"/>
+            <wp:docPr id="607208070" name="Imagen 1"/>
+            <wp:cNvGraphicFramePr>
+              <a:graphicFrameLocks xmlns:a="http://schemas.openxmlformats.org/drawingml/2006/main" noChangeAspect="1"/>
+            </wp:cNvGraphicFramePr>
+            <a:graphic xmlns:a="http://schemas.openxmlformats.org/drawingml/2006/main">
+              <a:graphicData uri="http://schemas.openxmlformats.org/drawingml/2006/picture">
+                <pic:pic xmlns:pic="http://schemas.openxmlformats.org/drawingml/2006/picture">
+                  <pic:nvPicPr>
+                    <pic:cNvPr id="0" name="Picture 4"/>
+                    <pic:cNvPicPr>
+                      <a:picLocks noChangeAspect="1" noChangeArrowheads="1"/>
+                    </pic:cNvPicPr>
+                  </pic:nvPicPr>
+                  <pic:blipFill>
+                    <a:blip r:embed="rId56">
+                      <a:extLst>
+                        <a:ext uri="{28A0092B-C50C-407E-A947-70E740481C1C}">
+                          <a14:useLocalDpi xmlns:a14="http://schemas.microsoft.com/office/drawing/2010/main" val="0"/>
+                        </a:ext>
+                      </a:extLst>
+                    </a:blip>
+                    <a:srcRect/>
+                    <a:stretch>
+                      <a:fillRect/>
+                    </a:stretch>
+                  </pic:blipFill>
+                  <pic:spPr bwMode="auto">
+                    <a:xfrm>
+                      <a:off x="0" y="0"/>
+                      <a:ext cx="5400040" cy="2587625"/>
+                    </a:xfrm>
+                    <a:prstGeom prst="rect">
+                      <a:avLst/>
+                    </a:prstGeom>
+                    <a:noFill/>
+                    <a:ln>
+                      <a:noFill/>
+                    </a:ln>
+                  </pic:spPr>
+                </pic:pic>
+              </a:graphicData>
+            </a:graphic>
+          </wp:inline>
+        </w:drawing>
+      </w:r>
+    </w:p>
+    <w:p>
+      <w:pPr>
+        <w:jc w:val="both"/>
+      </w:pPr>
+    </w:p>
     <w:sectPr>
-      <w:headerReference w:type="default" r:id="rId30"/>
-      <w:footerReference w:type="default" r:id="rId31"/>
+      <w:headerReference w:type="default" r:id="rId57"/>
+      <w:footerReference w:type="default" r:id="rId58"/>
       <w:pgSz w:w="11906" w:h="16838"/>
       <w:pgMar w:top="1417" w:right="1701" w:bottom="1417" w:left="1701" w:header="708" w:footer="159" w:gutter="0"/>
       <w:pgNumType w:start="0"/>
@@ -9467,6 +12478,118 @@
       </w:rPr>
     </w:lvl>
   </w:abstractNum>
+  <w:abstractNum w:abstractNumId="14" w15:restartNumberingAfterBreak="0">
+    <w:nsid w:val="7CED5DE6"/>
+    <w:multiLevelType w:val="hybridMultilevel"/>
+    <w:tmpl w:val="1584A58A"/>
+    <w:lvl w:ilvl="0" w:tplc="6F046278">
+      <w:numFmt w:val="bullet"/>
+      <w:lvlText w:val="-"/>
+      <w:lvlJc w:val="left"/>
+      <w:pPr>
+        <w:ind w:left="720" w:hanging="360"/>
+      </w:pPr>
+      <w:rPr>
+        <w:rFonts w:ascii="Franklin Gothic Book" w:eastAsiaTheme="minorHAnsi" w:hAnsi="Franklin Gothic Book" w:cstheme="minorBidi" w:hint="default"/>
+      </w:rPr>
+    </w:lvl>
+    <w:lvl w:ilvl="1" w:tplc="0C0A0003" w:tentative="1">
+      <w:start w:val="1"/>
+      <w:numFmt w:val="bullet"/>
+      <w:lvlText w:val="o"/>
+      <w:lvlJc w:val="left"/>
+      <w:pPr>
+        <w:ind w:left="1440" w:hanging="360"/>
+      </w:pPr>
+      <w:rPr>
+        <w:rFonts w:ascii="Courier New" w:hAnsi="Courier New" w:cs="Courier New" w:hint="default"/>
+      </w:rPr>
+    </w:lvl>
+    <w:lvl w:ilvl="2" w:tplc="0C0A0005" w:tentative="1">
+      <w:start w:val="1"/>
+      <w:numFmt w:val="bullet"/>
+      <w:lvlText w:val=""/>
+      <w:lvlJc w:val="left"/>
+      <w:pPr>
+        <w:ind w:left="2160" w:hanging="360"/>
+      </w:pPr>
+      <w:rPr>
+        <w:rFonts w:ascii="Wingdings" w:hAnsi="Wingdings" w:hint="default"/>
+      </w:rPr>
+    </w:lvl>
+    <w:lvl w:ilvl="3" w:tplc="0C0A0001" w:tentative="1">
+      <w:start w:val="1"/>
+      <w:numFmt w:val="bullet"/>
+      <w:lvlText w:val=""/>
+      <w:lvlJc w:val="left"/>
+      <w:pPr>
+        <w:ind w:left="2880" w:hanging="360"/>
+      </w:pPr>
+      <w:rPr>
+        <w:rFonts w:ascii="Symbol" w:hAnsi="Symbol" w:hint="default"/>
+      </w:rPr>
+    </w:lvl>
+    <w:lvl w:ilvl="4" w:tplc="0C0A0003" w:tentative="1">
+      <w:start w:val="1"/>
+      <w:numFmt w:val="bullet"/>
+      <w:lvlText w:val="o"/>
+      <w:lvlJc w:val="left"/>
+      <w:pPr>
+        <w:ind w:left="3600" w:hanging="360"/>
+      </w:pPr>
+      <w:rPr>
+        <w:rFonts w:ascii="Courier New" w:hAnsi="Courier New" w:cs="Courier New" w:hint="default"/>
+      </w:rPr>
+    </w:lvl>
+    <w:lvl w:ilvl="5" w:tplc="0C0A0005" w:tentative="1">
+      <w:start w:val="1"/>
+      <w:numFmt w:val="bullet"/>
+      <w:lvlText w:val=""/>
+      <w:lvlJc w:val="left"/>
+      <w:pPr>
+        <w:ind w:left="4320" w:hanging="360"/>
+      </w:pPr>
+      <w:rPr>
+        <w:rFonts w:ascii="Wingdings" w:hAnsi="Wingdings" w:hint="default"/>
+      </w:rPr>
+    </w:lvl>
+    <w:lvl w:ilvl="6" w:tplc="0C0A0001" w:tentative="1">
+      <w:start w:val="1"/>
+      <w:numFmt w:val="bullet"/>
+      <w:lvlText w:val=""/>
+      <w:lvlJc w:val="left"/>
+      <w:pPr>
+        <w:ind w:left="5040" w:hanging="360"/>
+      </w:pPr>
+      <w:rPr>
+        <w:rFonts w:ascii="Symbol" w:hAnsi="Symbol" w:hint="default"/>
+      </w:rPr>
+    </w:lvl>
+    <w:lvl w:ilvl="7" w:tplc="0C0A0003" w:tentative="1">
+      <w:start w:val="1"/>
+      <w:numFmt w:val="bullet"/>
+      <w:lvlText w:val="o"/>
+      <w:lvlJc w:val="left"/>
+      <w:pPr>
+        <w:ind w:left="5760" w:hanging="360"/>
+      </w:pPr>
+      <w:rPr>
+        <w:rFonts w:ascii="Courier New" w:hAnsi="Courier New" w:cs="Courier New" w:hint="default"/>
+      </w:rPr>
+    </w:lvl>
+    <w:lvl w:ilvl="8" w:tplc="0C0A0005" w:tentative="1">
+      <w:start w:val="1"/>
+      <w:numFmt w:val="bullet"/>
+      <w:lvlText w:val=""/>
+      <w:lvlJc w:val="left"/>
+      <w:pPr>
+        <w:ind w:left="6480" w:hanging="360"/>
+      </w:pPr>
+      <w:rPr>
+        <w:rFonts w:ascii="Wingdings" w:hAnsi="Wingdings" w:hint="default"/>
+      </w:rPr>
+    </w:lvl>
+  </w:abstractNum>
   <w:num w:numId="1" w16cid:durableId="1255894299">
     <w:abstractNumId w:val="13"/>
   </w:num>
@@ -9508,6 +12631,9 @@
   </w:num>
   <w:num w:numId="14" w16cid:durableId="1177115013">
     <w:abstractNumId w:val="3"/>
+  </w:num>
+  <w:num w:numId="15" w16cid:durableId="549340425">
+    <w:abstractNumId w:val="14"/>
   </w:num>
 </w:numbering>
 </file>

</xml_diff>